<commit_message>
1.1 | need schemes
</commit_message>
<xml_diff>
--- a/Записи.docx
+++ b/Записи.docx
@@ -705,249 +705,3859 @@
     <w:p>
       <w:pPr>
         <w:pStyle w:val="a3"/>
-        <w:ind w:left="1416"/>
-        <w:rPr>
-          <w:sz w:val="32"/>
-          <w:szCs w:val="32"/>
-        </w:rPr>
-      </w:pPr>
+        <w:ind w:left="360"/>
+        <w:rPr>
+          <w:lang w:val="en-US"/>
+        </w:rPr>
+      </w:pPr>
+      <w:r>
+        <w:t>Основные уравнения</w:t>
+      </w:r>
+      <w:r>
+        <w:rPr>
+          <w:lang w:val="en-US"/>
+        </w:rPr>
+        <w:t>:</w:t>
+      </w:r>
     </w:p>
     <w:p>
       <w:pPr>
         <w:pStyle w:val="a3"/>
         <w:ind w:left="1416"/>
-        <w:rPr>
-          <w:sz w:val="52"/>
-          <w:szCs w:val="52"/>
-        </w:rPr>
-      </w:pPr>
-      <w:r>
-        <w:rPr>
-          <w:sz w:val="52"/>
-          <w:szCs w:val="52"/>
-        </w:rPr>
-        <w:t>Основные уравнения</w:t>
-      </w:r>
-      <w:r>
-        <w:rPr>
-          <w:sz w:val="52"/>
-          <w:szCs w:val="52"/>
-        </w:rPr>
-        <w:t xml:space="preserve"> </w:t>
-      </w:r>
-    </w:p>
-    <w:p>
-      <w:pPr>
-        <w:pStyle w:val="a3"/>
-        <w:ind w:left="720"/>
-        <w:rPr>
-          <w:sz w:val="44"/>
-          <w:szCs w:val="44"/>
-        </w:rPr>
       </w:pPr>
       <m:oMath>
         <m:r>
           <w:rPr>
             <w:rFonts w:ascii="Cambria Math" w:hAnsi="Cambria Math"/>
-            <w:sz w:val="44"/>
-            <w:szCs w:val="44"/>
-            <w:lang w:val="en-US"/>
           </w:rPr>
-          <m:t>div</m:t>
+          <m:t>m</m:t>
+        </m:r>
+        <m:f>
+          <m:fPr>
+            <m:ctrlPr>
+              <w:rPr>
+                <w:rFonts w:ascii="Cambria Math" w:hAnsi="Cambria Math"/>
+                <w:i/>
+              </w:rPr>
+            </m:ctrlPr>
+          </m:fPr>
+          <m:num>
+            <m:r>
+              <w:rPr>
+                <w:rFonts w:ascii="Cambria Math" w:hAnsi="Cambria Math"/>
+              </w:rPr>
+              <m:t>∂</m:t>
+            </m:r>
+            <m:sSub>
+              <m:sSubPr>
+                <m:ctrlPr>
+                  <w:rPr>
+                    <w:rFonts w:ascii="Cambria Math" w:hAnsi="Cambria Math"/>
+                    <w:i/>
+                    <w:lang w:val="en-US"/>
+                  </w:rPr>
+                </m:ctrlPr>
+              </m:sSubPr>
+              <m:e>
+                <m:r>
+                  <w:rPr>
+                    <w:rFonts w:ascii="Cambria Math" w:hAnsi="Cambria Math"/>
+                    <w:lang w:val="en-US"/>
+                  </w:rPr>
+                  <m:t>n</m:t>
+                </m:r>
+              </m:e>
+              <m:sub>
+                <m:r>
+                  <w:rPr>
+                    <w:rFonts w:ascii="Cambria Math" w:hAnsi="Cambria Math"/>
+                    <w:lang w:val="en-US"/>
+                  </w:rPr>
+                  <m:t>i</m:t>
+                </m:r>
+              </m:sub>
+            </m:sSub>
+          </m:num>
+          <m:den>
+            <m:r>
+              <w:rPr>
+                <w:rFonts w:ascii="Cambria Math" w:hAnsi="Cambria Math"/>
+              </w:rPr>
+              <m:t>∂</m:t>
+            </m:r>
+            <m:r>
+              <w:rPr>
+                <w:rFonts w:ascii="Cambria Math" w:hAnsi="Cambria Math"/>
+              </w:rPr>
+              <m:t>t</m:t>
+            </m:r>
+          </m:den>
+        </m:f>
+        <m:r>
+          <w:rPr>
+            <w:rFonts w:ascii="Cambria Math" w:hAnsi="Cambria Math"/>
+          </w:rPr>
+          <m:t xml:space="preserve">+ </m:t>
+        </m:r>
+        <m:f>
+          <m:fPr>
+            <m:ctrlPr>
+              <w:rPr>
+                <w:rFonts w:ascii="Cambria Math" w:hAnsi="Cambria Math"/>
+                <w:i/>
+              </w:rPr>
+            </m:ctrlPr>
+          </m:fPr>
+          <m:num>
+            <m:r>
+              <w:rPr>
+                <w:rFonts w:ascii="Cambria Math" w:hAnsi="Cambria Math"/>
+              </w:rPr>
+              <m:t>∂</m:t>
+            </m:r>
+            <m:sSub>
+              <m:sSubPr>
+                <m:ctrlPr>
+                  <w:rPr>
+                    <w:rFonts w:ascii="Cambria Math" w:hAnsi="Cambria Math"/>
+                    <w:i/>
+                  </w:rPr>
+                </m:ctrlPr>
+              </m:sSubPr>
+              <m:e>
+                <m:r>
+                  <w:rPr>
+                    <w:rFonts w:ascii="Cambria Math" w:hAnsi="Cambria Math"/>
+                  </w:rPr>
+                  <m:t>Q</m:t>
+                </m:r>
+              </m:e>
+              <m:sub>
+                <m:r>
+                  <w:rPr>
+                    <w:rFonts w:ascii="Cambria Math" w:hAnsi="Cambria Math"/>
+                  </w:rPr>
+                  <m:t>i</m:t>
+                </m:r>
+              </m:sub>
+            </m:sSub>
+          </m:num>
+          <m:den>
+            <m:r>
+              <w:rPr>
+                <w:rFonts w:ascii="Cambria Math" w:hAnsi="Cambria Math"/>
+              </w:rPr>
+              <m:t>∂x</m:t>
+            </m:r>
+          </m:den>
+        </m:f>
+        <m:r>
+          <w:rPr>
+            <w:rFonts w:ascii="Cambria Math" w:hAnsi="Cambria Math"/>
+          </w:rPr>
+          <m:t>=0</m:t>
+        </m:r>
+      </m:oMath>
+      <w:r>
+        <w:tab/>
+        <w:t>-</w:t>
+      </w:r>
+      <w:r>
+        <w:tab/>
+      </w:r>
+      <w:r>
+        <w:t>Уравнение неразрывности</w:t>
+      </w:r>
+    </w:p>
+    <w:p>
+      <w:pPr>
+        <w:pStyle w:val="a3"/>
+        <w:ind w:left="708" w:firstLine="708"/>
+      </w:pPr>
+      <m:oMath>
+        <m:sSub>
+          <m:sSubPr>
+            <m:ctrlPr>
+              <w:rPr>
+                <w:rFonts w:ascii="Cambria Math" w:hAnsi="Cambria Math"/>
+                <w:i/>
+              </w:rPr>
+            </m:ctrlPr>
+          </m:sSubPr>
+          <m:e>
+            <m:r>
+              <w:rPr>
+                <w:rFonts w:ascii="Cambria Math" w:hAnsi="Cambria Math"/>
+              </w:rPr>
+              <m:t>W</m:t>
+            </m:r>
+          </m:e>
+          <m:sub>
+            <m:r>
+              <w:rPr>
+                <w:rFonts w:ascii="Cambria Math" w:hAnsi="Cambria Math"/>
+              </w:rPr>
+              <m:t>a</m:t>
+            </m:r>
+          </m:sub>
+        </m:sSub>
+        <m:r>
+          <w:rPr>
+            <w:rFonts w:ascii="Cambria Math" w:hAnsi="Cambria Math"/>
+          </w:rPr>
+          <m:t>=-</m:t>
         </m:r>
         <m:r>
           <w:rPr>
             <w:rFonts w:ascii="Cambria Math" w:hAnsi="Cambria Math"/>
-            <w:sz w:val="44"/>
-            <w:szCs w:val="44"/>
+          </w:rPr>
+          <m:t>K</m:t>
+        </m:r>
+        <m:f>
+          <m:fPr>
+            <m:ctrlPr>
+              <w:rPr>
+                <w:rFonts w:ascii="Cambria Math" w:hAnsi="Cambria Math"/>
+                <w:i/>
+              </w:rPr>
+            </m:ctrlPr>
+          </m:fPr>
+          <m:num>
+            <m:sSub>
+              <m:sSubPr>
+                <m:ctrlPr>
+                  <w:rPr>
+                    <w:rFonts w:ascii="Cambria Math" w:hAnsi="Cambria Math"/>
+                    <w:i/>
+                  </w:rPr>
+                </m:ctrlPr>
+              </m:sSubPr>
+              <m:e>
+                <m:r>
+                  <w:rPr>
+                    <w:rFonts w:ascii="Cambria Math" w:hAnsi="Cambria Math"/>
+                  </w:rPr>
+                  <m:t>k</m:t>
+                </m:r>
+              </m:e>
+              <m:sub>
+                <m:r>
+                  <w:rPr>
+                    <w:rFonts w:ascii="Cambria Math" w:hAnsi="Cambria Math"/>
+                  </w:rPr>
+                  <m:t>a</m:t>
+                </m:r>
+              </m:sub>
+            </m:sSub>
+          </m:num>
+          <m:den>
+            <m:sSub>
+              <m:sSubPr>
+                <m:ctrlPr>
+                  <w:rPr>
+                    <w:rFonts w:ascii="Cambria Math" w:hAnsi="Cambria Math"/>
+                    <w:i/>
+                  </w:rPr>
+                </m:ctrlPr>
+              </m:sSubPr>
+              <m:e>
+                <m:r>
+                  <w:rPr>
+                    <w:rFonts w:ascii="Cambria Math" w:hAnsi="Cambria Math"/>
+                  </w:rPr>
+                  <m:t>η</m:t>
+                </m:r>
+              </m:e>
+              <m:sub>
+                <m:r>
+                  <w:rPr>
+                    <w:rFonts w:ascii="Cambria Math" w:hAnsi="Cambria Math"/>
+                  </w:rPr>
+                  <m:t>a</m:t>
+                </m:r>
+              </m:sub>
+            </m:sSub>
+          </m:den>
+        </m:f>
+        <m:r>
+          <w:rPr>
+            <w:rFonts w:ascii="Cambria Math" w:hAnsi="Cambria Math"/>
+          </w:rPr>
+          <m:t xml:space="preserve"> </m:t>
+        </m:r>
+        <m:f>
+          <m:fPr>
+            <m:ctrlPr>
+              <w:rPr>
+                <w:rFonts w:ascii="Cambria Math" w:hAnsi="Cambria Math"/>
+                <w:i/>
+              </w:rPr>
+            </m:ctrlPr>
+          </m:fPr>
+          <m:num>
+            <m:r>
+              <w:rPr>
+                <w:rFonts w:ascii="Cambria Math" w:hAnsi="Cambria Math"/>
+              </w:rPr>
+              <m:t>∂</m:t>
+            </m:r>
+            <m:r>
+              <w:rPr>
+                <w:rFonts w:ascii="Cambria Math" w:hAnsi="Cambria Math"/>
+              </w:rPr>
+              <m:t>p</m:t>
+            </m:r>
+          </m:num>
+          <m:den>
+            <m:r>
+              <w:rPr>
+                <w:rFonts w:ascii="Cambria Math" w:hAnsi="Cambria Math"/>
+              </w:rPr>
+              <m:t>∂x</m:t>
+            </m:r>
+          </m:den>
+        </m:f>
+      </m:oMath>
+      <w:r>
+        <w:tab/>
+        <w:t>-</w:t>
+      </w:r>
+      <w:r>
+        <w:tab/>
+      </w:r>
+      <w:r>
+        <w:t>Закон Дарси</w:t>
+      </w:r>
+    </w:p>
+    <w:p>
+      <w:pPr>
+        <w:pStyle w:val="a3"/>
+      </w:pPr>
+      <m:oMath>
+        <m:sSub>
+          <m:sSubPr>
+            <m:ctrlPr>
+              <w:rPr>
+                <w:rFonts w:ascii="Cambria Math" w:hAnsi="Cambria Math"/>
+                <w:i/>
+              </w:rPr>
+            </m:ctrlPr>
+          </m:sSubPr>
+          <m:e>
+            <m:r>
+              <w:rPr>
+                <w:rFonts w:ascii="Cambria Math" w:hAnsi="Cambria Math"/>
+              </w:rPr>
+              <m:t>n</m:t>
+            </m:r>
+          </m:e>
+          <m:sub>
+            <m:r>
+              <w:rPr>
+                <w:rFonts w:ascii="Cambria Math" w:hAnsi="Cambria Math"/>
+              </w:rPr>
+              <m:t>i</m:t>
+            </m:r>
+          </m:sub>
+        </m:sSub>
+        <m:r>
+          <w:rPr>
+            <w:rFonts w:ascii="Cambria Math" w:hAnsi="Cambria Math"/>
+          </w:rPr>
+          <m:t>=</m:t>
+        </m:r>
+        <m:nary>
+          <m:naryPr>
+            <m:chr m:val="∑"/>
+            <m:limLoc m:val="subSup"/>
+            <m:supHide m:val="1"/>
+            <m:ctrlPr>
+              <w:rPr>
+                <w:rFonts w:ascii="Cambria Math" w:hAnsi="Cambria Math"/>
+                <w:i/>
+              </w:rPr>
+            </m:ctrlPr>
+          </m:naryPr>
+          <m:sub>
+            <m:r>
+              <w:rPr>
+                <w:rFonts w:ascii="Cambria Math" w:hAnsi="Cambria Math"/>
+              </w:rPr>
+              <m:t>a</m:t>
+            </m:r>
+          </m:sub>
+          <m:sup/>
+          <m:e>
+            <m:sSub>
+              <m:sSubPr>
+                <m:ctrlPr>
+                  <w:rPr>
+                    <w:rFonts w:ascii="Cambria Math" w:hAnsi="Cambria Math"/>
+                    <w:i/>
+                  </w:rPr>
+                </m:ctrlPr>
+              </m:sSubPr>
+              <m:e>
+                <m:r>
+                  <w:rPr>
+                    <w:rFonts w:ascii="Cambria Math" w:hAnsi="Cambria Math"/>
+                  </w:rPr>
+                  <m:t>c</m:t>
+                </m:r>
+              </m:e>
+              <m:sub>
+                <m:r>
+                  <w:rPr>
+                    <w:rFonts w:ascii="Cambria Math" w:hAnsi="Cambria Math"/>
+                  </w:rPr>
+                  <m:t>ia</m:t>
+                </m:r>
+              </m:sub>
+            </m:sSub>
+            <m:sSub>
+              <m:sSubPr>
+                <m:ctrlPr>
+                  <w:rPr>
+                    <w:rFonts w:ascii="Cambria Math" w:hAnsi="Cambria Math"/>
+                    <w:i/>
+                  </w:rPr>
+                </m:ctrlPr>
+              </m:sSubPr>
+              <m:e>
+                <m:r>
+                  <w:rPr>
+                    <w:rFonts w:ascii="Cambria Math" w:hAnsi="Cambria Math"/>
+                  </w:rPr>
+                  <m:t>n</m:t>
+                </m:r>
+              </m:e>
+              <m:sub>
+                <m:r>
+                  <w:rPr>
+                    <w:rFonts w:ascii="Cambria Math" w:hAnsi="Cambria Math"/>
+                  </w:rPr>
+                  <m:t>a</m:t>
+                </m:r>
+              </m:sub>
+            </m:sSub>
+            <m:sSub>
+              <m:sSubPr>
+                <m:ctrlPr>
+                  <w:rPr>
+                    <w:rFonts w:ascii="Cambria Math" w:hAnsi="Cambria Math"/>
+                    <w:i/>
+                  </w:rPr>
+                </m:ctrlPr>
+              </m:sSubPr>
+              <m:e>
+                <m:r>
+                  <w:rPr>
+                    <w:rFonts w:ascii="Cambria Math" w:hAnsi="Cambria Math"/>
+                  </w:rPr>
+                  <m:t>s</m:t>
+                </m:r>
+              </m:e>
+              <m:sub>
+                <m:r>
+                  <w:rPr>
+                    <w:rFonts w:ascii="Cambria Math" w:hAnsi="Cambria Math"/>
+                  </w:rPr>
+                  <m:t>a</m:t>
+                </m:r>
+              </m:sub>
+            </m:sSub>
+          </m:e>
+        </m:nary>
+      </m:oMath>
+      <w:r>
+        <w:tab/>
+      </w:r>
+      <w:r>
+        <w:t>,</w:t>
+      </w:r>
+      <w:r>
+        <w:tab/>
+      </w:r>
+      <m:oMath>
+        <m:sSub>
+          <m:sSubPr>
+            <m:ctrlPr>
+              <w:rPr>
+                <w:rFonts w:ascii="Cambria Math" w:hAnsi="Cambria Math"/>
+                <w:i/>
+              </w:rPr>
+            </m:ctrlPr>
+          </m:sSubPr>
+          <m:e>
+            <m:r>
+              <w:rPr>
+                <w:rFonts w:ascii="Cambria Math" w:hAnsi="Cambria Math"/>
+              </w:rPr>
+              <m:t>Q</m:t>
+            </m:r>
+          </m:e>
+          <m:sub>
+            <m:r>
+              <w:rPr>
+                <w:rFonts w:ascii="Cambria Math" w:hAnsi="Cambria Math"/>
+              </w:rPr>
+              <m:t>i</m:t>
+            </m:r>
+          </m:sub>
+        </m:sSub>
+        <m:r>
+          <w:rPr>
+            <w:rFonts w:ascii="Cambria Math" w:hAnsi="Cambria Math"/>
+          </w:rPr>
+          <m:t>=</m:t>
+        </m:r>
+        <m:nary>
+          <m:naryPr>
+            <m:chr m:val="∑"/>
+            <m:limLoc m:val="subSup"/>
+            <m:supHide m:val="1"/>
+            <m:ctrlPr>
+              <w:rPr>
+                <w:rFonts w:ascii="Cambria Math" w:hAnsi="Cambria Math"/>
+                <w:i/>
+              </w:rPr>
+            </m:ctrlPr>
+          </m:naryPr>
+          <m:sub>
+            <m:r>
+              <w:rPr>
+                <w:rFonts w:ascii="Cambria Math" w:hAnsi="Cambria Math"/>
+              </w:rPr>
+              <m:t>a</m:t>
+            </m:r>
+          </m:sub>
+          <m:sup/>
+          <m:e>
+            <m:sSub>
+              <m:sSubPr>
+                <m:ctrlPr>
+                  <w:rPr>
+                    <w:rFonts w:ascii="Cambria Math" w:hAnsi="Cambria Math"/>
+                    <w:i/>
+                  </w:rPr>
+                </m:ctrlPr>
+              </m:sSubPr>
+              <m:e>
+                <m:r>
+                  <w:rPr>
+                    <w:rFonts w:ascii="Cambria Math" w:hAnsi="Cambria Math"/>
+                  </w:rPr>
+                  <m:t>c</m:t>
+                </m:r>
+              </m:e>
+              <m:sub>
+                <m:r>
+                  <w:rPr>
+                    <w:rFonts w:ascii="Cambria Math" w:hAnsi="Cambria Math"/>
+                  </w:rPr>
+                  <m:t>ia</m:t>
+                </m:r>
+              </m:sub>
+            </m:sSub>
+            <m:sSub>
+              <m:sSubPr>
+                <m:ctrlPr>
+                  <w:rPr>
+                    <w:rFonts w:ascii="Cambria Math" w:hAnsi="Cambria Math"/>
+                    <w:i/>
+                  </w:rPr>
+                </m:ctrlPr>
+              </m:sSubPr>
+              <m:e>
+                <m:r>
+                  <w:rPr>
+                    <w:rFonts w:ascii="Cambria Math" w:hAnsi="Cambria Math"/>
+                  </w:rPr>
+                  <m:t>n</m:t>
+                </m:r>
+              </m:e>
+              <m:sub>
+                <m:r>
+                  <w:rPr>
+                    <w:rFonts w:ascii="Cambria Math" w:hAnsi="Cambria Math"/>
+                  </w:rPr>
+                  <m:t>a</m:t>
+                </m:r>
+              </m:sub>
+            </m:sSub>
+            <m:sSub>
+              <m:sSubPr>
+                <m:ctrlPr>
+                  <w:rPr>
+                    <w:rFonts w:ascii="Cambria Math" w:hAnsi="Cambria Math"/>
+                    <w:i/>
+                  </w:rPr>
+                </m:ctrlPr>
+              </m:sSubPr>
+              <m:e>
+                <m:r>
+                  <w:rPr>
+                    <w:rFonts w:ascii="Cambria Math" w:hAnsi="Cambria Math"/>
+                  </w:rPr>
+                  <m:t>W</m:t>
+                </m:r>
+              </m:e>
+              <m:sub>
+                <m:r>
+                  <w:rPr>
+                    <w:rFonts w:ascii="Cambria Math" w:hAnsi="Cambria Math"/>
+                  </w:rPr>
+                  <m:t>a</m:t>
+                </m:r>
+              </m:sub>
+            </m:sSub>
+          </m:e>
+        </m:nary>
+      </m:oMath>
+      <w:r>
+        <w:tab/>
+      </w:r>
+      <w:r>
+        <w:t xml:space="preserve">- </w:t>
+      </w:r>
+      <w:r>
+        <w:t>в общем виде</w:t>
+      </w:r>
+    </w:p>
+    <w:p>
+      <w:pPr>
+        <w:pStyle w:val="a3"/>
+        <w:rPr>
+          <w:lang w:val="en-US"/>
+        </w:rPr>
+      </w:pPr>
+      <m:oMath>
+        <m:sSub>
+          <m:sSubPr>
+            <m:ctrlPr>
+              <w:rPr>
+                <w:rFonts w:ascii="Cambria Math" w:hAnsi="Cambria Math"/>
+                <w:i/>
+              </w:rPr>
+            </m:ctrlPr>
+          </m:sSubPr>
+          <m:e>
+            <m:r>
+              <w:rPr>
+                <w:rFonts w:ascii="Cambria Math" w:hAnsi="Cambria Math"/>
+              </w:rPr>
+              <m:t>n</m:t>
+            </m:r>
+          </m:e>
+          <m:sub>
+            <m:r>
+              <w:rPr>
+                <w:rFonts w:ascii="Cambria Math" w:hAnsi="Cambria Math"/>
+              </w:rPr>
+              <m:t>I</m:t>
+            </m:r>
+          </m:sub>
+        </m:sSub>
+        <m:r>
+          <w:rPr>
+            <w:rFonts w:ascii="Cambria Math" w:hAnsi="Cambria Math"/>
+          </w:rPr>
+          <m:t xml:space="preserve">= </m:t>
+        </m:r>
+        <m:sSub>
+          <m:sSubPr>
+            <m:ctrlPr>
+              <w:rPr>
+                <w:rFonts w:ascii="Cambria Math" w:hAnsi="Cambria Math"/>
+                <w:i/>
+              </w:rPr>
+            </m:ctrlPr>
+          </m:sSubPr>
+          <m:e>
+            <m:r>
+              <w:rPr>
+                <w:rFonts w:ascii="Cambria Math" w:hAnsi="Cambria Math"/>
+              </w:rPr>
+              <m:t>n</m:t>
+            </m:r>
+          </m:e>
+          <m:sub>
+            <m:r>
+              <w:rPr>
+                <w:rFonts w:ascii="Cambria Math" w:hAnsi="Cambria Math"/>
+              </w:rPr>
+              <m:t>1</m:t>
+            </m:r>
+          </m:sub>
+        </m:sSub>
+        <m:sSub>
+          <m:sSubPr>
+            <m:ctrlPr>
+              <w:rPr>
+                <w:rFonts w:ascii="Cambria Math" w:hAnsi="Cambria Math"/>
+                <w:i/>
+              </w:rPr>
+            </m:ctrlPr>
+          </m:sSubPr>
+          <m:e>
+            <m:r>
+              <w:rPr>
+                <w:rFonts w:ascii="Cambria Math" w:hAnsi="Cambria Math"/>
+              </w:rPr>
+              <m:t>S</m:t>
+            </m:r>
+          </m:e>
+          <m:sub>
+            <m:r>
+              <w:rPr>
+                <w:rFonts w:ascii="Cambria Math" w:hAnsi="Cambria Math"/>
+              </w:rPr>
+              <m:t>I</m:t>
+            </m:r>
+          </m:sub>
+        </m:sSub>
+      </m:oMath>
+      <w:r>
+        <w:rPr>
+          <w:lang w:val="en-US"/>
+        </w:rPr>
+        <w:tab/>
+      </w:r>
+      <w:r>
+        <w:rPr>
+          <w:lang w:val="en-US"/>
+        </w:rPr>
+        <w:tab/>
+        <w:t>,</w:t>
+      </w:r>
+      <w:r>
+        <w:rPr>
+          <w:lang w:val="en-US"/>
+        </w:rPr>
+        <w:tab/>
+      </w:r>
+      <m:oMath>
+        <m:sSub>
+          <m:sSubPr>
+            <m:ctrlPr>
+              <w:rPr>
+                <w:rFonts w:ascii="Cambria Math" w:hAnsi="Cambria Math"/>
+                <w:i/>
+                <w:lang w:val="en-US"/>
+              </w:rPr>
+            </m:ctrlPr>
+          </m:sSubPr>
+          <m:e>
+            <m:r>
+              <w:rPr>
+                <w:rFonts w:ascii="Cambria Math" w:hAnsi="Cambria Math"/>
+                <w:lang w:val="en-US"/>
+              </w:rPr>
+              <m:t>Q</m:t>
+            </m:r>
+          </m:e>
+          <m:sub>
+            <m:r>
+              <w:rPr>
+                <w:rFonts w:ascii="Cambria Math" w:hAnsi="Cambria Math"/>
+                <w:lang w:val="en-US"/>
+              </w:rPr>
+              <m:t>I</m:t>
+            </m:r>
+          </m:sub>
+        </m:sSub>
+        <m:r>
+          <w:rPr>
+            <w:rFonts w:ascii="Cambria Math" w:hAnsi="Cambria Math"/>
+            <w:lang w:val="en-US"/>
+          </w:rPr>
+          <m:t>=</m:t>
+        </m:r>
+        <m:sSub>
+          <m:sSubPr>
+            <m:ctrlPr>
+              <w:rPr>
+                <w:rFonts w:ascii="Cambria Math" w:hAnsi="Cambria Math"/>
+                <w:i/>
+                <w:lang w:val="en-US"/>
+              </w:rPr>
+            </m:ctrlPr>
+          </m:sSubPr>
+          <m:e>
+            <m:r>
+              <w:rPr>
+                <w:rFonts w:ascii="Cambria Math" w:hAnsi="Cambria Math"/>
+                <w:lang w:val="en-US"/>
+              </w:rPr>
+              <m:t>n</m:t>
+            </m:r>
+          </m:e>
+          <m:sub>
+            <m:r>
+              <w:rPr>
+                <w:rFonts w:ascii="Cambria Math" w:hAnsi="Cambria Math"/>
+                <w:lang w:val="en-US"/>
+              </w:rPr>
+              <m:t>1</m:t>
+            </m:r>
+          </m:sub>
+        </m:sSub>
+        <m:sSub>
+          <m:sSubPr>
+            <m:ctrlPr>
+              <w:rPr>
+                <w:rFonts w:ascii="Cambria Math" w:hAnsi="Cambria Math"/>
+                <w:i/>
+                <w:lang w:val="en-US"/>
+              </w:rPr>
+            </m:ctrlPr>
+          </m:sSubPr>
+          <m:e>
+            <m:r>
+              <w:rPr>
+                <w:rFonts w:ascii="Cambria Math" w:hAnsi="Cambria Math"/>
+                <w:lang w:val="en-US"/>
+              </w:rPr>
+              <m:t>W</m:t>
+            </m:r>
+          </m:e>
+          <m:sub>
+            <m:r>
+              <w:rPr>
+                <w:rFonts w:ascii="Cambria Math" w:hAnsi="Cambria Math"/>
+                <w:lang w:val="en-US"/>
+              </w:rPr>
+              <m:t>I</m:t>
+            </m:r>
+          </m:sub>
+        </m:sSub>
+      </m:oMath>
+    </w:p>
+    <w:p>
+      <w:pPr>
+        <w:pStyle w:val="a3"/>
+      </w:pPr>
+      <m:oMath>
+        <m:sSub>
+          <m:sSubPr>
+            <m:ctrlPr>
+              <w:rPr>
+                <w:rFonts w:ascii="Cambria Math" w:hAnsi="Cambria Math"/>
+                <w:i/>
+              </w:rPr>
+            </m:ctrlPr>
+          </m:sSubPr>
+          <m:e>
+            <m:r>
+              <w:rPr>
+                <w:rFonts w:ascii="Cambria Math" w:hAnsi="Cambria Math"/>
+              </w:rPr>
+              <m:t>n</m:t>
+            </m:r>
+          </m:e>
+          <m:sub>
+            <m:r>
+              <w:rPr>
+                <w:rFonts w:ascii="Cambria Math" w:hAnsi="Cambria Math"/>
+              </w:rPr>
+              <m:t>II</m:t>
+            </m:r>
+          </m:sub>
+        </m:sSub>
+        <m:r>
+          <w:rPr>
+            <w:rFonts w:ascii="Cambria Math" w:hAnsi="Cambria Math"/>
+          </w:rPr>
+          <m:t xml:space="preserve">= </m:t>
+        </m:r>
+        <m:sSub>
+          <m:sSubPr>
+            <m:ctrlPr>
+              <w:rPr>
+                <w:rFonts w:ascii="Cambria Math" w:hAnsi="Cambria Math"/>
+                <w:i/>
+              </w:rPr>
+            </m:ctrlPr>
+          </m:sSubPr>
+          <m:e>
+            <m:r>
+              <w:rPr>
+                <w:rFonts w:ascii="Cambria Math" w:hAnsi="Cambria Math"/>
+              </w:rPr>
+              <m:t>n</m:t>
+            </m:r>
+          </m:e>
+          <m:sub>
+            <m:r>
+              <w:rPr>
+                <w:rFonts w:ascii="Cambria Math" w:hAnsi="Cambria Math"/>
+              </w:rPr>
+              <m:t>2</m:t>
+            </m:r>
+          </m:sub>
+        </m:sSub>
+        <m:sSub>
+          <m:sSubPr>
+            <m:ctrlPr>
+              <w:rPr>
+                <w:rFonts w:ascii="Cambria Math" w:hAnsi="Cambria Math"/>
+                <w:i/>
+              </w:rPr>
+            </m:ctrlPr>
+          </m:sSubPr>
+          <m:e>
+            <m:r>
+              <w:rPr>
+                <w:rFonts w:ascii="Cambria Math" w:hAnsi="Cambria Math"/>
+              </w:rPr>
+              <m:t>S</m:t>
+            </m:r>
+          </m:e>
+          <m:sub>
+            <m:r>
+              <w:rPr>
+                <w:rFonts w:ascii="Cambria Math" w:hAnsi="Cambria Math"/>
+              </w:rPr>
+              <m:t>I</m:t>
+            </m:r>
+            <m:r>
+              <w:rPr>
+                <w:rFonts w:ascii="Cambria Math" w:hAnsi="Cambria Math"/>
+              </w:rPr>
+              <m:t>I</m:t>
+            </m:r>
+          </m:sub>
+        </m:sSub>
+      </m:oMath>
+      <w:r>
+        <w:tab/>
+      </w:r>
+      <w:r>
+        <w:tab/>
+      </w:r>
+      <w:r>
+        <w:t>,</w:t>
+      </w:r>
+      <w:r>
+        <w:tab/>
+      </w:r>
+      <m:oMath>
+        <m:sSub>
+          <m:sSubPr>
+            <m:ctrlPr>
+              <w:rPr>
+                <w:rFonts w:ascii="Cambria Math" w:hAnsi="Cambria Math"/>
+                <w:i/>
+                <w:lang w:val="en-US"/>
+              </w:rPr>
+            </m:ctrlPr>
+          </m:sSubPr>
+          <m:e>
+            <m:r>
+              <w:rPr>
+                <w:rFonts w:ascii="Cambria Math" w:hAnsi="Cambria Math"/>
+                <w:lang w:val="en-US"/>
+              </w:rPr>
+              <m:t>Q</m:t>
+            </m:r>
+          </m:e>
+          <m:sub>
+            <m:r>
+              <w:rPr>
+                <w:rFonts w:ascii="Cambria Math" w:hAnsi="Cambria Math"/>
+                <w:lang w:val="en-US"/>
+              </w:rPr>
+              <m:t>I</m:t>
+            </m:r>
+            <m:r>
+              <w:rPr>
+                <w:rFonts w:ascii="Cambria Math" w:hAnsi="Cambria Math"/>
+                <w:lang w:val="en-US"/>
+              </w:rPr>
+              <m:t>I</m:t>
+            </m:r>
+          </m:sub>
+        </m:sSub>
+        <m:r>
+          <w:rPr>
+            <w:rFonts w:ascii="Cambria Math" w:hAnsi="Cambria Math"/>
+          </w:rPr>
+          <m:t>=</m:t>
+        </m:r>
+        <m:sSub>
+          <m:sSubPr>
+            <m:ctrlPr>
+              <w:rPr>
+                <w:rFonts w:ascii="Cambria Math" w:hAnsi="Cambria Math"/>
+                <w:i/>
+                <w:lang w:val="en-US"/>
+              </w:rPr>
+            </m:ctrlPr>
+          </m:sSubPr>
+          <m:e>
+            <m:r>
+              <w:rPr>
+                <w:rFonts w:ascii="Cambria Math" w:hAnsi="Cambria Math"/>
+                <w:lang w:val="en-US"/>
+              </w:rPr>
+              <m:t>n</m:t>
+            </m:r>
+          </m:e>
+          <m:sub>
+            <m:r>
+              <w:rPr>
+                <w:rFonts w:ascii="Cambria Math" w:hAnsi="Cambria Math"/>
+              </w:rPr>
+              <m:t>2</m:t>
+            </m:r>
+          </m:sub>
+        </m:sSub>
+        <m:sSub>
+          <m:sSubPr>
+            <m:ctrlPr>
+              <w:rPr>
+                <w:rFonts w:ascii="Cambria Math" w:hAnsi="Cambria Math"/>
+                <w:i/>
+                <w:lang w:val="en-US"/>
+              </w:rPr>
+            </m:ctrlPr>
+          </m:sSubPr>
+          <m:e>
+            <m:r>
+              <w:rPr>
+                <w:rFonts w:ascii="Cambria Math" w:hAnsi="Cambria Math"/>
+                <w:lang w:val="en-US"/>
+              </w:rPr>
+              <m:t>W</m:t>
+            </m:r>
+          </m:e>
+          <m:sub>
+            <m:r>
+              <w:rPr>
+                <w:rFonts w:ascii="Cambria Math" w:hAnsi="Cambria Math"/>
+                <w:lang w:val="en-US"/>
+              </w:rPr>
+              <m:t>II</m:t>
+            </m:r>
+          </m:sub>
+        </m:sSub>
+      </m:oMath>
+      <w:r>
+        <w:tab/>
+      </w:r>
+      <w:r>
+        <w:tab/>
+      </w:r>
+      <w:r>
+        <w:t>- в нашей модели</w:t>
+      </w:r>
+    </w:p>
+    <w:p>
+      <w:pPr>
+        <w:pStyle w:val="a3"/>
+      </w:pPr>
+    </w:p>
+    <w:p>
+      <w:pPr>
+        <w:pStyle w:val="a3"/>
+      </w:pPr>
+      <w:r>
+        <w:t>Подставляем</w:t>
+      </w:r>
+      <w:r>
+        <w:t xml:space="preserve">, </w:t>
+      </w:r>
+      <w:r>
+        <w:t xml:space="preserve">сокращаем </w:t>
+      </w:r>
+      <w:r>
+        <w:rPr>
+          <w:lang w:val="en-US"/>
+        </w:rPr>
+        <w:t>i</w:t>
+      </w:r>
+      <w:r>
+        <w:t>-</w:t>
+      </w:r>
+      <w:r>
+        <w:t xml:space="preserve">е уравнение на </w:t>
+      </w:r>
+      <w:r>
+        <w:rPr>
+          <w:lang w:val="en-US"/>
+        </w:rPr>
+        <w:t>n</w:t>
+      </w:r>
+      <w:r>
+        <w:rPr>
+          <w:vertAlign w:val="subscript"/>
+          <w:lang w:val="en-US"/>
+        </w:rPr>
+        <w:t>i</w:t>
+      </w:r>
+      <w:r>
+        <w:rPr>
+          <w:vertAlign w:val="subscript"/>
+        </w:rPr>
+        <w:t xml:space="preserve"> </w:t>
+      </w:r>
+      <w:r>
+        <w:t>и получим</w:t>
+      </w:r>
+      <w:r>
+        <w:t>:</w:t>
+      </w:r>
+    </w:p>
+    <w:p>
+      <w:pPr>
+        <w:pStyle w:val="a3"/>
+      </w:pPr>
+      <m:oMath>
+        <m:r>
+          <w:rPr>
+            <w:rFonts w:ascii="Cambria Math" w:hAnsi="Cambria Math"/>
+          </w:rPr>
+          <m:t>m</m:t>
+        </m:r>
+        <m:f>
+          <m:fPr>
+            <m:ctrlPr>
+              <w:rPr>
+                <w:rFonts w:ascii="Cambria Math" w:hAnsi="Cambria Math"/>
+                <w:i/>
+              </w:rPr>
+            </m:ctrlPr>
+          </m:fPr>
+          <m:num>
+            <m:r>
+              <w:rPr>
+                <w:rFonts w:ascii="Cambria Math" w:hAnsi="Cambria Math"/>
+              </w:rPr>
+              <m:t>∂</m:t>
+            </m:r>
+            <m:sSub>
+              <m:sSubPr>
+                <m:ctrlPr>
+                  <w:rPr>
+                    <w:rFonts w:ascii="Cambria Math" w:hAnsi="Cambria Math"/>
+                    <w:i/>
+                    <w:lang w:val="en-US"/>
+                  </w:rPr>
+                </m:ctrlPr>
+              </m:sSubPr>
+              <m:e>
+                <m:r>
+                  <w:rPr>
+                    <w:rFonts w:ascii="Cambria Math" w:hAnsi="Cambria Math"/>
+                    <w:lang w:val="en-US"/>
+                  </w:rPr>
+                  <m:t>S</m:t>
+                </m:r>
+              </m:e>
+              <m:sub>
+                <m:r>
+                  <w:rPr>
+                    <w:rFonts w:ascii="Cambria Math" w:hAnsi="Cambria Math"/>
+                    <w:lang w:val="en-US"/>
+                  </w:rPr>
+                  <m:t>I</m:t>
+                </m:r>
+              </m:sub>
+            </m:sSub>
+          </m:num>
+          <m:den>
+            <m:r>
+              <w:rPr>
+                <w:rFonts w:ascii="Cambria Math" w:hAnsi="Cambria Math"/>
+              </w:rPr>
+              <m:t>∂</m:t>
+            </m:r>
+            <m:r>
+              <w:rPr>
+                <w:rFonts w:ascii="Cambria Math" w:hAnsi="Cambria Math"/>
+              </w:rPr>
+              <m:t>t</m:t>
+            </m:r>
+          </m:den>
+        </m:f>
+        <m:r>
+          <w:rPr>
+            <w:rFonts w:ascii="Cambria Math" w:hAnsi="Cambria Math"/>
+          </w:rPr>
+          <m:t xml:space="preserve">+ </m:t>
+        </m:r>
+        <m:f>
+          <m:fPr>
+            <m:ctrlPr>
+              <w:rPr>
+                <w:rFonts w:ascii="Cambria Math" w:hAnsi="Cambria Math"/>
+                <w:i/>
+              </w:rPr>
+            </m:ctrlPr>
+          </m:fPr>
+          <m:num>
+            <m:r>
+              <w:rPr>
+                <w:rFonts w:ascii="Cambria Math" w:hAnsi="Cambria Math"/>
+              </w:rPr>
+              <m:t>∂</m:t>
+            </m:r>
+            <m:sSub>
+              <m:sSubPr>
+                <m:ctrlPr>
+                  <w:rPr>
+                    <w:rFonts w:ascii="Cambria Math" w:hAnsi="Cambria Math"/>
+                    <w:i/>
+                  </w:rPr>
+                </m:ctrlPr>
+              </m:sSubPr>
+              <m:e>
+                <m:r>
+                  <w:rPr>
+                    <w:rFonts w:ascii="Cambria Math" w:hAnsi="Cambria Math"/>
+                  </w:rPr>
+                  <m:t>W</m:t>
+                </m:r>
+              </m:e>
+              <m:sub>
+                <m:r>
+                  <w:rPr>
+                    <w:rFonts w:ascii="Cambria Math" w:hAnsi="Cambria Math"/>
+                  </w:rPr>
+                  <m:t>I</m:t>
+                </m:r>
+              </m:sub>
+            </m:sSub>
+          </m:num>
+          <m:den>
+            <m:r>
+              <w:rPr>
+                <w:rFonts w:ascii="Cambria Math" w:hAnsi="Cambria Math"/>
+              </w:rPr>
+              <m:t>∂x</m:t>
+            </m:r>
+          </m:den>
+        </m:f>
+        <m:r>
+          <w:rPr>
+            <w:rFonts w:ascii="Cambria Math" w:hAnsi="Cambria Math"/>
+          </w:rPr>
+          <m:t>=0</m:t>
+        </m:r>
+      </m:oMath>
+      <w:r>
+        <w:tab/>
+      </w:r>
+    </w:p>
+    <w:p>
+      <w:pPr>
+        <w:pStyle w:val="a3"/>
+      </w:pPr>
+      <m:oMath>
+        <m:r>
+          <w:rPr>
+            <w:rFonts w:ascii="Cambria Math" w:hAnsi="Cambria Math"/>
+          </w:rPr>
+          <m:t>m</m:t>
+        </m:r>
+        <m:f>
+          <m:fPr>
+            <m:ctrlPr>
+              <w:rPr>
+                <w:rFonts w:ascii="Cambria Math" w:hAnsi="Cambria Math"/>
+                <w:i/>
+              </w:rPr>
+            </m:ctrlPr>
+          </m:fPr>
+          <m:num>
+            <m:r>
+              <w:rPr>
+                <w:rFonts w:ascii="Cambria Math" w:hAnsi="Cambria Math"/>
+              </w:rPr>
+              <m:t>∂</m:t>
+            </m:r>
+            <m:sSub>
+              <m:sSubPr>
+                <m:ctrlPr>
+                  <w:rPr>
+                    <w:rFonts w:ascii="Cambria Math" w:hAnsi="Cambria Math"/>
+                    <w:i/>
+                    <w:lang w:val="en-US"/>
+                  </w:rPr>
+                </m:ctrlPr>
+              </m:sSubPr>
+              <m:e>
+                <m:r>
+                  <w:rPr>
+                    <w:rFonts w:ascii="Cambria Math" w:hAnsi="Cambria Math"/>
+                    <w:lang w:val="en-US"/>
+                  </w:rPr>
+                  <m:t>S</m:t>
+                </m:r>
+              </m:e>
+              <m:sub>
+                <m:r>
+                  <w:rPr>
+                    <w:rFonts w:ascii="Cambria Math" w:hAnsi="Cambria Math"/>
+                    <w:lang w:val="en-US"/>
+                  </w:rPr>
+                  <m:t>I</m:t>
+                </m:r>
+                <m:r>
+                  <w:rPr>
+                    <w:rFonts w:ascii="Cambria Math" w:hAnsi="Cambria Math"/>
+                    <w:lang w:val="en-US"/>
+                  </w:rPr>
+                  <m:t>I</m:t>
+                </m:r>
+              </m:sub>
+            </m:sSub>
+          </m:num>
+          <m:den>
+            <m:r>
+              <w:rPr>
+                <w:rFonts w:ascii="Cambria Math" w:hAnsi="Cambria Math"/>
+              </w:rPr>
+              <m:t>∂</m:t>
+            </m:r>
+            <m:r>
+              <w:rPr>
+                <w:rFonts w:ascii="Cambria Math" w:hAnsi="Cambria Math"/>
+              </w:rPr>
+              <m:t>t</m:t>
+            </m:r>
+          </m:den>
+        </m:f>
+        <m:r>
+          <w:rPr>
+            <w:rFonts w:ascii="Cambria Math" w:hAnsi="Cambria Math"/>
+          </w:rPr>
+          <m:t xml:space="preserve">+ </m:t>
+        </m:r>
+        <m:f>
+          <m:fPr>
+            <m:ctrlPr>
+              <w:rPr>
+                <w:rFonts w:ascii="Cambria Math" w:hAnsi="Cambria Math"/>
+                <w:i/>
+              </w:rPr>
+            </m:ctrlPr>
+          </m:fPr>
+          <m:num>
+            <m:r>
+              <w:rPr>
+                <w:rFonts w:ascii="Cambria Math" w:hAnsi="Cambria Math"/>
+              </w:rPr>
+              <m:t>∂</m:t>
+            </m:r>
+            <m:sSub>
+              <m:sSubPr>
+                <m:ctrlPr>
+                  <w:rPr>
+                    <w:rFonts w:ascii="Cambria Math" w:hAnsi="Cambria Math"/>
+                    <w:i/>
+                  </w:rPr>
+                </m:ctrlPr>
+              </m:sSubPr>
+              <m:e>
+                <m:r>
+                  <w:rPr>
+                    <w:rFonts w:ascii="Cambria Math" w:hAnsi="Cambria Math"/>
+                  </w:rPr>
+                  <m:t>W</m:t>
+                </m:r>
+              </m:e>
+              <m:sub>
+                <m:r>
+                  <w:rPr>
+                    <w:rFonts w:ascii="Cambria Math" w:hAnsi="Cambria Math"/>
+                  </w:rPr>
+                  <m:t>I</m:t>
+                </m:r>
+                <m:r>
+                  <w:rPr>
+                    <w:rFonts w:ascii="Cambria Math" w:hAnsi="Cambria Math"/>
+                    <w:lang w:val="en-US"/>
+                  </w:rPr>
+                  <m:t>I</m:t>
+                </m:r>
+              </m:sub>
+            </m:sSub>
+          </m:num>
+          <m:den>
+            <m:r>
+              <w:rPr>
+                <w:rFonts w:ascii="Cambria Math" w:hAnsi="Cambria Math"/>
+              </w:rPr>
+              <m:t>∂x</m:t>
+            </m:r>
+          </m:den>
+        </m:f>
+        <m:r>
+          <w:rPr>
+            <w:rFonts w:ascii="Cambria Math" w:hAnsi="Cambria Math"/>
+          </w:rPr>
+          <m:t>=0</m:t>
+        </m:r>
+      </m:oMath>
+      <w:r>
+        <w:tab/>
+        <w:t>;</w:t>
+      </w:r>
+      <w:r>
+        <w:tab/>
+      </w:r>
+      <m:oMath>
+        <m:sSub>
+          <m:sSubPr>
+            <m:ctrlPr>
+              <w:rPr>
+                <w:rFonts w:ascii="Cambria Math" w:hAnsi="Cambria Math"/>
+                <w:i/>
+              </w:rPr>
+            </m:ctrlPr>
+          </m:sSubPr>
+          <m:e>
+            <m:r>
+              <w:rPr>
+                <w:rFonts w:ascii="Cambria Math" w:hAnsi="Cambria Math"/>
+              </w:rPr>
+              <m:t>s</m:t>
+            </m:r>
+          </m:e>
+          <m:sub>
+            <m:r>
+              <w:rPr>
+                <w:rFonts w:ascii="Cambria Math" w:hAnsi="Cambria Math"/>
+              </w:rPr>
+              <m:t>I</m:t>
+            </m:r>
+          </m:sub>
+        </m:sSub>
+        <m:r>
+          <w:rPr>
+            <w:rFonts w:ascii="Cambria Math" w:hAnsi="Cambria Math"/>
+          </w:rPr>
+          <m:t xml:space="preserve"> </m:t>
+        </m:r>
+        <m:sSub>
+          <m:sSubPr>
+            <m:ctrlPr>
+              <w:rPr>
+                <w:rFonts w:ascii="Cambria Math" w:hAnsi="Cambria Math"/>
+                <w:i/>
+              </w:rPr>
+            </m:ctrlPr>
+          </m:sSubPr>
+          <m:e>
+            <m:r>
+              <w:rPr>
+                <w:rFonts w:ascii="Cambria Math" w:hAnsi="Cambria Math"/>
+              </w:rPr>
+              <m:t xml:space="preserve">+ </m:t>
+            </m:r>
+            <m:r>
+              <w:rPr>
+                <w:rFonts w:ascii="Cambria Math" w:hAnsi="Cambria Math"/>
+              </w:rPr>
+              <m:t>s</m:t>
+            </m:r>
+          </m:e>
+          <m:sub>
+            <m:r>
+              <w:rPr>
+                <w:rFonts w:ascii="Cambria Math" w:hAnsi="Cambria Math"/>
+              </w:rPr>
+              <m:t>I</m:t>
+            </m:r>
+            <m:r>
+              <w:rPr>
+                <w:rFonts w:ascii="Cambria Math" w:hAnsi="Cambria Math"/>
+              </w:rPr>
+              <m:t>I</m:t>
+            </m:r>
+          </m:sub>
+        </m:sSub>
+        <m:r>
+          <w:rPr>
+            <w:rFonts w:ascii="Cambria Math" w:hAnsi="Cambria Math"/>
+          </w:rPr>
+          <m:t>=1</m:t>
+        </m:r>
+      </m:oMath>
+      <w:r>
+        <w:t xml:space="preserve"> =&gt; </w:t>
+      </w:r>
+      <m:oMath>
+        <m:sSub>
+          <m:sSubPr>
+            <m:ctrlPr>
+              <w:rPr>
+                <w:rFonts w:ascii="Cambria Math" w:hAnsi="Cambria Math"/>
+                <w:i/>
+              </w:rPr>
+            </m:ctrlPr>
+          </m:sSubPr>
+          <m:e>
+            <m:r>
+              <w:rPr>
+                <w:rFonts w:ascii="Cambria Math" w:hAnsi="Cambria Math"/>
+              </w:rPr>
+              <m:t>s</m:t>
+            </m:r>
+          </m:e>
+          <m:sub>
+            <m:r>
+              <w:rPr>
+                <w:rFonts w:ascii="Cambria Math" w:hAnsi="Cambria Math"/>
+              </w:rPr>
+              <m:t>I</m:t>
+            </m:r>
+          </m:sub>
+        </m:sSub>
+        <m:r>
+          <w:rPr>
+            <w:rFonts w:ascii="Cambria Math" w:hAnsi="Cambria Math"/>
+          </w:rPr>
+          <m:t xml:space="preserve">=s, </m:t>
+        </m:r>
+        <m:sSub>
+          <m:sSubPr>
+            <m:ctrlPr>
+              <w:rPr>
+                <w:rFonts w:ascii="Cambria Math" w:hAnsi="Cambria Math"/>
+                <w:i/>
+              </w:rPr>
+            </m:ctrlPr>
+          </m:sSubPr>
+          <m:e>
+            <m:r>
+              <w:rPr>
+                <w:rFonts w:ascii="Cambria Math" w:hAnsi="Cambria Math"/>
+              </w:rPr>
+              <m:t>s</m:t>
+            </m:r>
+          </m:e>
+          <m:sub>
+            <m:r>
+              <w:rPr>
+                <w:rFonts w:ascii="Cambria Math" w:hAnsi="Cambria Math"/>
+              </w:rPr>
+              <m:t>II</m:t>
+            </m:r>
+          </m:sub>
+        </m:sSub>
+        <m:r>
+          <w:rPr>
+            <w:rFonts w:ascii="Cambria Math" w:hAnsi="Cambria Math"/>
+          </w:rPr>
+          <m:t>=1-s</m:t>
+        </m:r>
+      </m:oMath>
+    </w:p>
+    <w:p>
+      <w:pPr>
+        <w:pStyle w:val="a3"/>
+        <w:rPr>
+          <w:i/>
+        </w:rPr>
+      </w:pPr>
+      <m:oMathPara>
+        <m:oMath>
+          <m:r>
+            <w:rPr>
+              <w:rFonts w:ascii="Cambria Math" w:hAnsi="Cambria Math"/>
+              <w:vertAlign w:val="subscript"/>
+            </w:rPr>
+            <m:t>W=</m:t>
+          </m:r>
+          <m:sSub>
+            <m:sSubPr>
+              <m:ctrlPr>
+                <w:rPr>
+                  <w:rFonts w:ascii="Cambria Math" w:hAnsi="Cambria Math"/>
+                  <w:i/>
+                  <w:vertAlign w:val="subscript"/>
+                </w:rPr>
+              </m:ctrlPr>
+            </m:sSubPr>
+            <m:e>
+              <m:r>
+                <w:rPr>
+                  <w:rFonts w:ascii="Cambria Math" w:hAnsi="Cambria Math"/>
+                  <w:vertAlign w:val="subscript"/>
+                </w:rPr>
+                <m:t>W</m:t>
+              </m:r>
+            </m:e>
+            <m:sub>
+              <m:r>
+                <w:rPr>
+                  <w:rFonts w:ascii="Cambria Math" w:hAnsi="Cambria Math"/>
+                  <w:vertAlign w:val="subscript"/>
+                </w:rPr>
+                <m:t>I</m:t>
+              </m:r>
+            </m:sub>
+          </m:sSub>
+          <m:r>
+            <w:rPr>
+              <w:rFonts w:ascii="Cambria Math" w:hAnsi="Cambria Math"/>
+              <w:vertAlign w:val="subscript"/>
+            </w:rPr>
+            <m:t>+</m:t>
+          </m:r>
+          <m:sSub>
+            <m:sSubPr>
+              <m:ctrlPr>
+                <w:rPr>
+                  <w:rFonts w:ascii="Cambria Math" w:hAnsi="Cambria Math"/>
+                  <w:i/>
+                  <w:vertAlign w:val="subscript"/>
+                </w:rPr>
+              </m:ctrlPr>
+            </m:sSubPr>
+            <m:e>
+              <m:r>
+                <w:rPr>
+                  <w:rFonts w:ascii="Cambria Math" w:hAnsi="Cambria Math"/>
+                  <w:vertAlign w:val="subscript"/>
+                </w:rPr>
+                <m:t>W</m:t>
+              </m:r>
+            </m:e>
+            <m:sub>
+              <m:r>
+                <w:rPr>
+                  <w:rFonts w:ascii="Cambria Math" w:hAnsi="Cambria Math"/>
+                  <w:vertAlign w:val="subscript"/>
+                </w:rPr>
+                <m:t>I</m:t>
+              </m:r>
+              <m:r>
+                <w:rPr>
+                  <w:rFonts w:ascii="Cambria Math" w:hAnsi="Cambria Math"/>
+                  <w:vertAlign w:val="subscript"/>
+                </w:rPr>
+                <m:t>I</m:t>
+              </m:r>
+            </m:sub>
+          </m:sSub>
+          <m:r>
+            <w:rPr>
+              <w:rFonts w:ascii="Cambria Math" w:hAnsi="Cambria Math"/>
+              <w:vertAlign w:val="subscript"/>
+            </w:rPr>
+            <m:t>=</m:t>
+          </m:r>
+          <m:r>
+            <w:rPr>
+              <w:rFonts w:ascii="Cambria Math" w:hAnsi="Cambria Math"/>
+            </w:rPr>
+            <m:t>-</m:t>
+          </m:r>
+          <m:r>
+            <w:rPr>
+              <w:rFonts w:ascii="Cambria Math" w:hAnsi="Cambria Math"/>
+            </w:rPr>
+            <m:t>K</m:t>
+          </m:r>
+          <m:f>
+            <m:fPr>
+              <m:ctrlPr>
+                <w:rPr>
+                  <w:rFonts w:ascii="Cambria Math" w:hAnsi="Cambria Math"/>
+                  <w:i/>
+                </w:rPr>
+              </m:ctrlPr>
+            </m:fPr>
+            <m:num>
+              <m:sSub>
+                <m:sSubPr>
+                  <m:ctrlPr>
+                    <w:rPr>
+                      <w:rFonts w:ascii="Cambria Math" w:hAnsi="Cambria Math"/>
+                      <w:i/>
+                    </w:rPr>
+                  </m:ctrlPr>
+                </m:sSubPr>
+                <m:e>
+                  <m:r>
+                    <w:rPr>
+                      <w:rFonts w:ascii="Cambria Math" w:hAnsi="Cambria Math"/>
+                    </w:rPr>
+                    <m:t>k</m:t>
+                  </m:r>
+                </m:e>
+                <m:sub>
+                  <m:r>
+                    <w:rPr>
+                      <w:rFonts w:ascii="Cambria Math" w:hAnsi="Cambria Math"/>
+                    </w:rPr>
+                    <m:t>I</m:t>
+                  </m:r>
+                </m:sub>
+              </m:sSub>
+            </m:num>
+            <m:den>
+              <m:sSub>
+                <m:sSubPr>
+                  <m:ctrlPr>
+                    <w:rPr>
+                      <w:rFonts w:ascii="Cambria Math" w:hAnsi="Cambria Math"/>
+                      <w:i/>
+                    </w:rPr>
+                  </m:ctrlPr>
+                </m:sSubPr>
+                <m:e>
+                  <m:r>
+                    <w:rPr>
+                      <w:rFonts w:ascii="Cambria Math" w:hAnsi="Cambria Math"/>
+                    </w:rPr>
+                    <m:t>η</m:t>
+                  </m:r>
+                </m:e>
+                <m:sub>
+                  <m:r>
+                    <w:rPr>
+                      <w:rFonts w:ascii="Cambria Math" w:hAnsi="Cambria Math"/>
+                    </w:rPr>
+                    <m:t>I</m:t>
+                  </m:r>
+                </m:sub>
+              </m:sSub>
+            </m:den>
+          </m:f>
+          <m:r>
+            <w:rPr>
+              <w:rFonts w:ascii="Cambria Math" w:hAnsi="Cambria Math"/>
+            </w:rPr>
+            <m:t xml:space="preserve"> </m:t>
+          </m:r>
+          <m:f>
+            <m:fPr>
+              <m:ctrlPr>
+                <w:rPr>
+                  <w:rFonts w:ascii="Cambria Math" w:hAnsi="Cambria Math"/>
+                  <w:i/>
+                </w:rPr>
+              </m:ctrlPr>
+            </m:fPr>
+            <m:num>
+              <m:r>
+                <w:rPr>
+                  <w:rFonts w:ascii="Cambria Math" w:hAnsi="Cambria Math"/>
+                </w:rPr>
+                <m:t>∂</m:t>
+              </m:r>
+              <m:r>
+                <w:rPr>
+                  <w:rFonts w:ascii="Cambria Math" w:hAnsi="Cambria Math"/>
+                </w:rPr>
+                <m:t>p</m:t>
+              </m:r>
+            </m:num>
+            <m:den>
+              <m:r>
+                <w:rPr>
+                  <w:rFonts w:ascii="Cambria Math" w:hAnsi="Cambria Math"/>
+                </w:rPr>
+                <m:t>∂x</m:t>
+              </m:r>
+            </m:den>
+          </m:f>
+          <m:r>
+            <w:rPr>
+              <w:rFonts w:ascii="Cambria Math" w:hAnsi="Cambria Math"/>
+            </w:rPr>
+            <m:t>-K</m:t>
+          </m:r>
+          <m:f>
+            <m:fPr>
+              <m:ctrlPr>
+                <w:rPr>
+                  <w:rFonts w:ascii="Cambria Math" w:hAnsi="Cambria Math"/>
+                  <w:i/>
+                </w:rPr>
+              </m:ctrlPr>
+            </m:fPr>
+            <m:num>
+              <m:sSub>
+                <m:sSubPr>
+                  <m:ctrlPr>
+                    <w:rPr>
+                      <w:rFonts w:ascii="Cambria Math" w:hAnsi="Cambria Math"/>
+                      <w:i/>
+                    </w:rPr>
+                  </m:ctrlPr>
+                </m:sSubPr>
+                <m:e>
+                  <m:r>
+                    <w:rPr>
+                      <w:rFonts w:ascii="Cambria Math" w:hAnsi="Cambria Math"/>
+                    </w:rPr>
+                    <m:t>k</m:t>
+                  </m:r>
+                </m:e>
+                <m:sub>
+                  <m:r>
+                    <w:rPr>
+                      <w:rFonts w:ascii="Cambria Math" w:hAnsi="Cambria Math"/>
+                    </w:rPr>
+                    <m:t>II</m:t>
+                  </m:r>
+                </m:sub>
+              </m:sSub>
+            </m:num>
+            <m:den>
+              <m:sSub>
+                <m:sSubPr>
+                  <m:ctrlPr>
+                    <w:rPr>
+                      <w:rFonts w:ascii="Cambria Math" w:hAnsi="Cambria Math"/>
+                      <w:i/>
+                    </w:rPr>
+                  </m:ctrlPr>
+                </m:sSubPr>
+                <m:e>
+                  <m:r>
+                    <w:rPr>
+                      <w:rFonts w:ascii="Cambria Math" w:hAnsi="Cambria Math"/>
+                    </w:rPr>
+                    <m:t>η</m:t>
+                  </m:r>
+                </m:e>
+                <m:sub>
+                  <m:r>
+                    <w:rPr>
+                      <w:rFonts w:ascii="Cambria Math" w:hAnsi="Cambria Math"/>
+                    </w:rPr>
+                    <m:t>II</m:t>
+                  </m:r>
+                </m:sub>
+              </m:sSub>
+            </m:den>
+          </m:f>
+          <m:r>
+            <w:rPr>
+              <w:rFonts w:ascii="Cambria Math" w:hAnsi="Cambria Math"/>
+            </w:rPr>
+            <m:t xml:space="preserve"> </m:t>
+          </m:r>
+          <m:f>
+            <m:fPr>
+              <m:ctrlPr>
+                <w:rPr>
+                  <w:rFonts w:ascii="Cambria Math" w:hAnsi="Cambria Math"/>
+                  <w:i/>
+                </w:rPr>
+              </m:ctrlPr>
+            </m:fPr>
+            <m:num>
+              <m:r>
+                <w:rPr>
+                  <w:rFonts w:ascii="Cambria Math" w:hAnsi="Cambria Math"/>
+                </w:rPr>
+                <m:t>∂</m:t>
+              </m:r>
+              <m:r>
+                <w:rPr>
+                  <w:rFonts w:ascii="Cambria Math" w:hAnsi="Cambria Math"/>
+                </w:rPr>
+                <m:t>p</m:t>
+              </m:r>
+            </m:num>
+            <m:den>
+              <m:r>
+                <w:rPr>
+                  <w:rFonts w:ascii="Cambria Math" w:hAnsi="Cambria Math"/>
+                </w:rPr>
+                <m:t>∂x</m:t>
+              </m:r>
+            </m:den>
+          </m:f>
+          <m:r>
+            <w:rPr>
+              <w:rFonts w:ascii="Cambria Math" w:hAnsi="Cambria Math"/>
+            </w:rPr>
+            <m:t>= -KB</m:t>
+          </m:r>
+          <m:f>
+            <m:fPr>
+              <m:ctrlPr>
+                <w:rPr>
+                  <w:rFonts w:ascii="Cambria Math" w:hAnsi="Cambria Math"/>
+                  <w:i/>
+                </w:rPr>
+              </m:ctrlPr>
+            </m:fPr>
+            <m:num>
+              <m:r>
+                <w:rPr>
+                  <w:rFonts w:ascii="Cambria Math" w:hAnsi="Cambria Math"/>
+                </w:rPr>
+                <m:t>∂</m:t>
+              </m:r>
+              <m:r>
+                <w:rPr>
+                  <w:rFonts w:ascii="Cambria Math" w:hAnsi="Cambria Math"/>
+                </w:rPr>
+                <m:t>p</m:t>
+              </m:r>
+            </m:num>
+            <m:den>
+              <m:r>
+                <w:rPr>
+                  <w:rFonts w:ascii="Cambria Math" w:hAnsi="Cambria Math"/>
+                </w:rPr>
+                <m:t>∂x</m:t>
+              </m:r>
+            </m:den>
+          </m:f>
+          <m:r>
+            <w:rPr>
+              <w:rFonts w:ascii="Cambria Math" w:hAnsi="Cambria Math"/>
+            </w:rPr>
+            <m:t>; B</m:t>
+          </m:r>
+          <m:d>
+            <m:dPr>
+              <m:ctrlPr>
+                <w:rPr>
+                  <w:rFonts w:ascii="Cambria Math" w:hAnsi="Cambria Math"/>
+                  <w:i/>
+                </w:rPr>
+              </m:ctrlPr>
+            </m:dPr>
+            <m:e>
+              <m:r>
+                <w:rPr>
+                  <w:rFonts w:ascii="Cambria Math" w:hAnsi="Cambria Math"/>
+                </w:rPr>
+                <m:t>s</m:t>
+              </m:r>
+            </m:e>
+          </m:d>
+          <m:r>
+            <w:rPr>
+              <w:rFonts w:ascii="Cambria Math" w:hAnsi="Cambria Math"/>
+            </w:rPr>
+            <m:t>=</m:t>
+          </m:r>
+          <m:f>
+            <m:fPr>
+              <m:ctrlPr>
+                <w:rPr>
+                  <w:rFonts w:ascii="Cambria Math" w:hAnsi="Cambria Math"/>
+                  <w:i/>
+                </w:rPr>
+              </m:ctrlPr>
+            </m:fPr>
+            <m:num>
+              <m:sSub>
+                <m:sSubPr>
+                  <m:ctrlPr>
+                    <w:rPr>
+                      <w:rFonts w:ascii="Cambria Math" w:hAnsi="Cambria Math"/>
+                      <w:i/>
+                    </w:rPr>
+                  </m:ctrlPr>
+                </m:sSubPr>
+                <m:e>
+                  <m:r>
+                    <w:rPr>
+                      <w:rFonts w:ascii="Cambria Math" w:hAnsi="Cambria Math"/>
+                    </w:rPr>
+                    <m:t>k</m:t>
+                  </m:r>
+                </m:e>
+                <m:sub>
+                  <m:r>
+                    <w:rPr>
+                      <w:rFonts w:ascii="Cambria Math" w:hAnsi="Cambria Math"/>
+                    </w:rPr>
+                    <m:t>I</m:t>
+                  </m:r>
+                </m:sub>
+              </m:sSub>
+            </m:num>
+            <m:den>
+              <m:sSub>
+                <m:sSubPr>
+                  <m:ctrlPr>
+                    <w:rPr>
+                      <w:rFonts w:ascii="Cambria Math" w:hAnsi="Cambria Math"/>
+                      <w:i/>
+                    </w:rPr>
+                  </m:ctrlPr>
+                </m:sSubPr>
+                <m:e>
+                  <m:r>
+                    <w:rPr>
+                      <w:rFonts w:ascii="Cambria Math" w:hAnsi="Cambria Math"/>
+                    </w:rPr>
+                    <m:t>η</m:t>
+                  </m:r>
+                </m:e>
+                <m:sub>
+                  <m:r>
+                    <w:rPr>
+                      <w:rFonts w:ascii="Cambria Math" w:hAnsi="Cambria Math"/>
+                    </w:rPr>
+                    <m:t>I</m:t>
+                  </m:r>
+                </m:sub>
+              </m:sSub>
+            </m:den>
+          </m:f>
+          <m:r>
+            <w:rPr>
+              <w:rFonts w:ascii="Cambria Math" w:hAnsi="Cambria Math"/>
+            </w:rPr>
+            <m:t>+</m:t>
+          </m:r>
+          <m:f>
+            <m:fPr>
+              <m:ctrlPr>
+                <w:rPr>
+                  <w:rFonts w:ascii="Cambria Math" w:hAnsi="Cambria Math"/>
+                  <w:i/>
+                </w:rPr>
+              </m:ctrlPr>
+            </m:fPr>
+            <m:num>
+              <m:sSub>
+                <m:sSubPr>
+                  <m:ctrlPr>
+                    <w:rPr>
+                      <w:rFonts w:ascii="Cambria Math" w:hAnsi="Cambria Math"/>
+                      <w:i/>
+                    </w:rPr>
+                  </m:ctrlPr>
+                </m:sSubPr>
+                <m:e>
+                  <m:r>
+                    <w:rPr>
+                      <w:rFonts w:ascii="Cambria Math" w:hAnsi="Cambria Math"/>
+                    </w:rPr>
+                    <m:t>k</m:t>
+                  </m:r>
+                </m:e>
+                <m:sub>
+                  <m:r>
+                    <w:rPr>
+                      <w:rFonts w:ascii="Cambria Math" w:hAnsi="Cambria Math"/>
+                    </w:rPr>
+                    <m:t>I</m:t>
+                  </m:r>
+                  <m:r>
+                    <w:rPr>
+                      <w:rFonts w:ascii="Cambria Math" w:hAnsi="Cambria Math"/>
+                    </w:rPr>
+                    <m:t>I</m:t>
+                  </m:r>
+                </m:sub>
+              </m:sSub>
+            </m:num>
+            <m:den>
+              <m:sSub>
+                <m:sSubPr>
+                  <m:ctrlPr>
+                    <w:rPr>
+                      <w:rFonts w:ascii="Cambria Math" w:hAnsi="Cambria Math"/>
+                      <w:i/>
+                    </w:rPr>
+                  </m:ctrlPr>
+                </m:sSubPr>
+                <m:e>
+                  <m:r>
+                    <w:rPr>
+                      <w:rFonts w:ascii="Cambria Math" w:hAnsi="Cambria Math"/>
+                    </w:rPr>
+                    <m:t>η</m:t>
+                  </m:r>
+                </m:e>
+                <m:sub>
+                  <m:r>
+                    <w:rPr>
+                      <w:rFonts w:ascii="Cambria Math" w:hAnsi="Cambria Math"/>
+                    </w:rPr>
+                    <m:t>II</m:t>
+                  </m:r>
+                </m:sub>
+              </m:sSub>
+            </m:den>
+          </m:f>
+          <m:r>
+            <w:rPr>
+              <w:rFonts w:ascii="Cambria Math" w:hAnsi="Cambria Math"/>
+            </w:rPr>
+            <m:t>; ϕ</m:t>
+          </m:r>
+          <m:d>
+            <m:dPr>
+              <m:ctrlPr>
+                <w:rPr>
+                  <w:rFonts w:ascii="Cambria Math" w:hAnsi="Cambria Math"/>
+                  <w:i/>
+                </w:rPr>
+              </m:ctrlPr>
+            </m:dPr>
+            <m:e>
+              <m:r>
+                <w:rPr>
+                  <w:rFonts w:ascii="Cambria Math" w:hAnsi="Cambria Math"/>
+                </w:rPr>
+                <m:t>s</m:t>
+              </m:r>
+            </m:e>
+          </m:d>
+          <m:r>
+            <w:rPr>
+              <w:rFonts w:ascii="Cambria Math" w:hAnsi="Cambria Math"/>
+            </w:rPr>
+            <m:t>=</m:t>
+          </m:r>
+          <m:f>
+            <m:fPr>
+              <m:ctrlPr>
+                <w:rPr>
+                  <w:rFonts w:ascii="Cambria Math" w:hAnsi="Cambria Math"/>
+                  <w:i/>
+                </w:rPr>
+              </m:ctrlPr>
+            </m:fPr>
+            <m:num>
+              <m:f>
+                <m:fPr>
+                  <m:ctrlPr>
+                    <w:rPr>
+                      <w:rFonts w:ascii="Cambria Math" w:hAnsi="Cambria Math"/>
+                      <w:i/>
+                    </w:rPr>
+                  </m:ctrlPr>
+                </m:fPr>
+                <m:num>
+                  <m:sSub>
+                    <m:sSubPr>
+                      <m:ctrlPr>
+                        <w:rPr>
+                          <w:rFonts w:ascii="Cambria Math" w:hAnsi="Cambria Math"/>
+                          <w:i/>
+                        </w:rPr>
+                      </m:ctrlPr>
+                    </m:sSubPr>
+                    <m:e>
+                      <m:r>
+                        <w:rPr>
+                          <w:rFonts w:ascii="Cambria Math" w:hAnsi="Cambria Math"/>
+                        </w:rPr>
+                        <m:t>k</m:t>
+                      </m:r>
+                    </m:e>
+                    <m:sub>
+                      <m:r>
+                        <w:rPr>
+                          <w:rFonts w:ascii="Cambria Math" w:hAnsi="Cambria Math"/>
+                        </w:rPr>
+                        <m:t>I</m:t>
+                      </m:r>
+                    </m:sub>
+                  </m:sSub>
+                </m:num>
+                <m:den>
+                  <m:sSub>
+                    <m:sSubPr>
+                      <m:ctrlPr>
+                        <w:rPr>
+                          <w:rFonts w:ascii="Cambria Math" w:hAnsi="Cambria Math"/>
+                          <w:i/>
+                        </w:rPr>
+                      </m:ctrlPr>
+                    </m:sSubPr>
+                    <m:e>
+                      <m:r>
+                        <w:rPr>
+                          <w:rFonts w:ascii="Cambria Math" w:hAnsi="Cambria Math"/>
+                        </w:rPr>
+                        <m:t>η</m:t>
+                      </m:r>
+                    </m:e>
+                    <m:sub>
+                      <m:r>
+                        <w:rPr>
+                          <w:rFonts w:ascii="Cambria Math" w:hAnsi="Cambria Math"/>
+                        </w:rPr>
+                        <m:t>I</m:t>
+                      </m:r>
+                    </m:sub>
+                  </m:sSub>
+                </m:den>
+              </m:f>
+              <m:r>
+                <w:rPr>
+                  <w:rFonts w:ascii="Cambria Math" w:hAnsi="Cambria Math"/>
+                </w:rPr>
+                <m:t xml:space="preserve"> </m:t>
+              </m:r>
+            </m:num>
+            <m:den>
+              <m:f>
+                <m:fPr>
+                  <m:ctrlPr>
+                    <w:rPr>
+                      <w:rFonts w:ascii="Cambria Math" w:hAnsi="Cambria Math"/>
+                      <w:i/>
+                    </w:rPr>
+                  </m:ctrlPr>
+                </m:fPr>
+                <m:num>
+                  <m:sSub>
+                    <m:sSubPr>
+                      <m:ctrlPr>
+                        <w:rPr>
+                          <w:rFonts w:ascii="Cambria Math" w:hAnsi="Cambria Math"/>
+                          <w:i/>
+                        </w:rPr>
+                      </m:ctrlPr>
+                    </m:sSubPr>
+                    <m:e>
+                      <m:r>
+                        <w:rPr>
+                          <w:rFonts w:ascii="Cambria Math" w:hAnsi="Cambria Math"/>
+                        </w:rPr>
+                        <m:t>k</m:t>
+                      </m:r>
+                    </m:e>
+                    <m:sub>
+                      <m:r>
+                        <w:rPr>
+                          <w:rFonts w:ascii="Cambria Math" w:hAnsi="Cambria Math"/>
+                        </w:rPr>
+                        <m:t>I</m:t>
+                      </m:r>
+                    </m:sub>
+                  </m:sSub>
+                </m:num>
+                <m:den>
+                  <m:sSub>
+                    <m:sSubPr>
+                      <m:ctrlPr>
+                        <w:rPr>
+                          <w:rFonts w:ascii="Cambria Math" w:hAnsi="Cambria Math"/>
+                          <w:i/>
+                        </w:rPr>
+                      </m:ctrlPr>
+                    </m:sSubPr>
+                    <m:e>
+                      <m:r>
+                        <w:rPr>
+                          <w:rFonts w:ascii="Cambria Math" w:hAnsi="Cambria Math"/>
+                        </w:rPr>
+                        <m:t>η</m:t>
+                      </m:r>
+                    </m:e>
+                    <m:sub>
+                      <m:r>
+                        <w:rPr>
+                          <w:rFonts w:ascii="Cambria Math" w:hAnsi="Cambria Math"/>
+                        </w:rPr>
+                        <m:t>I</m:t>
+                      </m:r>
+                    </m:sub>
+                  </m:sSub>
+                </m:den>
+              </m:f>
+              <m:r>
+                <w:rPr>
+                  <w:rFonts w:ascii="Cambria Math" w:hAnsi="Cambria Math"/>
+                </w:rPr>
+                <m:t>+</m:t>
+              </m:r>
+              <m:f>
+                <m:fPr>
+                  <m:ctrlPr>
+                    <w:rPr>
+                      <w:rFonts w:ascii="Cambria Math" w:hAnsi="Cambria Math"/>
+                      <w:i/>
+                    </w:rPr>
+                  </m:ctrlPr>
+                </m:fPr>
+                <m:num>
+                  <m:sSub>
+                    <m:sSubPr>
+                      <m:ctrlPr>
+                        <w:rPr>
+                          <w:rFonts w:ascii="Cambria Math" w:hAnsi="Cambria Math"/>
+                          <w:i/>
+                        </w:rPr>
+                      </m:ctrlPr>
+                    </m:sSubPr>
+                    <m:e>
+                      <m:r>
+                        <w:rPr>
+                          <w:rFonts w:ascii="Cambria Math" w:hAnsi="Cambria Math"/>
+                        </w:rPr>
+                        <m:t>k</m:t>
+                      </m:r>
+                    </m:e>
+                    <m:sub>
+                      <m:r>
+                        <w:rPr>
+                          <w:rFonts w:ascii="Cambria Math" w:hAnsi="Cambria Math"/>
+                        </w:rPr>
+                        <m:t>I</m:t>
+                      </m:r>
+                      <m:r>
+                        <w:rPr>
+                          <w:rFonts w:ascii="Cambria Math" w:hAnsi="Cambria Math"/>
+                        </w:rPr>
+                        <m:t>I</m:t>
+                      </m:r>
+                    </m:sub>
+                  </m:sSub>
+                </m:num>
+                <m:den>
+                  <m:sSub>
+                    <m:sSubPr>
+                      <m:ctrlPr>
+                        <w:rPr>
+                          <w:rFonts w:ascii="Cambria Math" w:hAnsi="Cambria Math"/>
+                          <w:i/>
+                        </w:rPr>
+                      </m:ctrlPr>
+                    </m:sSubPr>
+                    <m:e>
+                      <m:r>
+                        <w:rPr>
+                          <w:rFonts w:ascii="Cambria Math" w:hAnsi="Cambria Math"/>
+                        </w:rPr>
+                        <m:t>η</m:t>
+                      </m:r>
+                    </m:e>
+                    <m:sub>
+                      <m:r>
+                        <w:rPr>
+                          <w:rFonts w:ascii="Cambria Math" w:hAnsi="Cambria Math"/>
+                        </w:rPr>
+                        <m:t>I</m:t>
+                      </m:r>
+                      <m:r>
+                        <w:rPr>
+                          <w:rFonts w:ascii="Cambria Math" w:hAnsi="Cambria Math"/>
+                        </w:rPr>
+                        <m:t>I</m:t>
+                      </m:r>
+                    </m:sub>
+                  </m:sSub>
+                </m:den>
+              </m:f>
+              <m:r>
+                <w:rPr>
+                  <w:rFonts w:ascii="Cambria Math" w:hAnsi="Cambria Math"/>
+                </w:rPr>
+                <m:t xml:space="preserve"> </m:t>
+              </m:r>
+            </m:den>
+          </m:f>
+        </m:oMath>
+      </m:oMathPara>
+    </w:p>
+    <w:p>
+      <w:pPr>
+        <w:pStyle w:val="a3"/>
+        <w:rPr>
+          <w:iCs/>
+        </w:rPr>
+      </w:pPr>
+      <w:r>
+        <w:rPr>
+          <w:iCs/>
+          <w:lang w:val="en-US"/>
+        </w:rPr>
+        <w:t>B</w:t>
+      </w:r>
+      <w:r>
+        <w:rPr>
+          <w:iCs/>
+        </w:rPr>
+        <w:t xml:space="preserve"> – </w:t>
+      </w:r>
+      <w:r>
+        <w:rPr>
+          <w:iCs/>
+        </w:rPr>
+        <w:t xml:space="preserve">полная подвижность, </w:t>
+      </w:r>
+      <w:r>
+        <w:rPr>
+          <w:iCs/>
+        </w:rPr>
+        <w:sym w:font="Symbol" w:char="F06A"/>
+      </w:r>
+      <w:r>
+        <w:rPr>
+          <w:iCs/>
+        </w:rPr>
+        <w:t xml:space="preserve"> - </w:t>
+      </w:r>
+      <w:r>
+        <w:rPr>
+          <w:iCs/>
+        </w:rPr>
+        <w:t xml:space="preserve">доля </w:t>
+      </w:r>
+      <w:r>
+        <w:rPr>
+          <w:iCs/>
+          <w:lang w:val="en-US"/>
+        </w:rPr>
+        <w:t>I</w:t>
+      </w:r>
+      <w:r>
+        <w:rPr>
+          <w:iCs/>
+        </w:rPr>
+        <w:t xml:space="preserve"> </w:t>
+      </w:r>
+      <w:r>
+        <w:rPr>
+          <w:iCs/>
+        </w:rPr>
+        <w:t>фазы</w:t>
+      </w:r>
+    </w:p>
+    <w:p>
+      <w:pPr>
+        <w:pStyle w:val="a3"/>
+        <w:rPr>
+          <w:iCs/>
+        </w:rPr>
+      </w:pPr>
+    </w:p>
+    <w:p>
+      <w:pPr>
+        <w:pStyle w:val="a3"/>
+        <w:rPr>
+          <w:iCs/>
+        </w:rPr>
+      </w:pPr>
+    </w:p>
+    <w:p>
+      <w:pPr>
+        <w:pStyle w:val="a3"/>
+        <w:rPr>
+          <w:iCs/>
+        </w:rPr>
+      </w:pPr>
+    </w:p>
+    <w:p>
+      <w:pPr>
+        <w:pStyle w:val="a3"/>
+        <w:rPr>
+          <w:iCs/>
+        </w:rPr>
+      </w:pPr>
+    </w:p>
+    <w:p>
+      <w:pPr>
+        <w:pStyle w:val="a3"/>
+        <w:rPr>
+          <w:iCs/>
+        </w:rPr>
+      </w:pPr>
+    </w:p>
+    <w:p>
+      <w:pPr>
+        <w:pStyle w:val="a3"/>
+        <w:rPr>
+          <w:iCs/>
+        </w:rPr>
+      </w:pPr>
+      <w:r>
+        <w:rPr>
+          <w:iCs/>
+        </w:rPr>
+        <w:t xml:space="preserve">Сложим уравнения </w:t>
+      </w:r>
+      <w:proofErr w:type="spellStart"/>
+      <w:r>
+        <w:rPr>
+          <w:iCs/>
+        </w:rPr>
+        <w:t>уравнения</w:t>
+      </w:r>
+      <w:proofErr w:type="spellEnd"/>
+      <w:r>
+        <w:rPr>
+          <w:iCs/>
+        </w:rPr>
+        <w:t xml:space="preserve"> неразрывности</w:t>
+      </w:r>
+      <w:r>
+        <w:rPr>
+          <w:iCs/>
+        </w:rPr>
+        <w:t xml:space="preserve"> </w:t>
+      </w:r>
+      <w:r>
+        <w:rPr>
+          <w:iCs/>
+        </w:rPr>
+        <w:t>и з</w:t>
+      </w:r>
+      <w:r>
+        <w:rPr>
+          <w:iCs/>
+        </w:rPr>
+        <w:t xml:space="preserve">аменим </w:t>
+      </w:r>
+      <w:r>
+        <w:rPr>
+          <w:iCs/>
+          <w:lang w:val="en-US"/>
+        </w:rPr>
+        <w:t>s</w:t>
+      </w:r>
+      <w:r>
+        <w:rPr>
+          <w:iCs/>
+          <w:vertAlign w:val="subscript"/>
+          <w:lang w:val="en-US"/>
+        </w:rPr>
+        <w:t>I</w:t>
+      </w:r>
+      <w:r>
+        <w:rPr>
+          <w:iCs/>
+          <w:vertAlign w:val="subscript"/>
+        </w:rPr>
+        <w:t xml:space="preserve"> </w:t>
+      </w:r>
+      <w:r>
+        <w:rPr>
+          <w:iCs/>
+        </w:rPr>
+        <w:t xml:space="preserve">на </w:t>
+      </w:r>
+      <w:r>
+        <w:rPr>
+          <w:iCs/>
+          <w:lang w:val="en-US"/>
+        </w:rPr>
+        <w:t>s</w:t>
+      </w:r>
+      <w:r>
+        <w:rPr>
+          <w:iCs/>
+        </w:rPr>
+        <w:t xml:space="preserve"> </w:t>
+      </w:r>
+      <w:r>
+        <w:rPr>
+          <w:iCs/>
+        </w:rPr>
+        <w:t xml:space="preserve">и </w:t>
+      </w:r>
+      <w:r>
+        <w:rPr>
+          <w:iCs/>
+          <w:lang w:val="en-US"/>
+        </w:rPr>
+        <w:t>W</w:t>
+      </w:r>
+      <w:r>
+        <w:rPr>
+          <w:iCs/>
+          <w:vertAlign w:val="subscript"/>
+          <w:lang w:val="en-US"/>
+        </w:rPr>
+        <w:t>I</w:t>
+      </w:r>
+      <w:r>
+        <w:rPr>
+          <w:iCs/>
+          <w:vertAlign w:val="subscript"/>
+        </w:rPr>
+        <w:t xml:space="preserve"> </w:t>
+      </w:r>
+      <w:r>
+        <w:rPr>
+          <w:iCs/>
+        </w:rPr>
+        <w:t xml:space="preserve">на </w:t>
+      </w:r>
+      <w:r>
+        <w:rPr>
+          <w:iCs/>
+          <w:lang w:val="en-US"/>
+        </w:rPr>
+        <w:t>W</w:t>
+      </w:r>
+      <w:r>
+        <w:rPr>
+          <w:iCs/>
+        </w:rPr>
+        <w:t>:</w:t>
+      </w:r>
+    </w:p>
+    <w:p>
+      <w:pPr>
+        <w:pStyle w:val="a3"/>
+        <w:rPr>
+          <w:i/>
+          <w:iCs/>
+          <w:lang w:val="en-US"/>
+        </w:rPr>
+      </w:pPr>
+      <m:oMathPara>
+        <m:oMath>
+          <m:f>
+            <m:fPr>
+              <m:ctrlPr>
+                <w:rPr>
+                  <w:rFonts w:ascii="Cambria Math" w:hAnsi="Cambria Math"/>
+                  <w:i/>
+                  <w:iCs/>
+                  <w:lang w:val="en-US"/>
+                </w:rPr>
+              </m:ctrlPr>
+            </m:fPr>
+            <m:num>
+              <m:r>
+                <w:rPr>
+                  <w:rFonts w:ascii="Cambria Math" w:hAnsi="Cambria Math"/>
+                  <w:lang w:val="en-US"/>
+                </w:rPr>
+                <m:t>∂</m:t>
+              </m:r>
+              <m:r>
+                <w:rPr>
+                  <w:rFonts w:ascii="Cambria Math" w:hAnsi="Cambria Math"/>
+                  <w:lang w:val="en-US"/>
+                </w:rPr>
+                <m:t>W</m:t>
+              </m:r>
+            </m:num>
+            <m:den>
+              <m:r>
+                <w:rPr>
+                  <w:rFonts w:ascii="Cambria Math" w:hAnsi="Cambria Math"/>
+                  <w:lang w:val="en-US"/>
+                </w:rPr>
+                <m:t>∂x</m:t>
+              </m:r>
+            </m:den>
+          </m:f>
+          <m:r>
+            <w:rPr>
+              <w:rFonts w:ascii="Cambria Math" w:hAnsi="Cambria Math"/>
+            </w:rPr>
+            <m:t>=0</m:t>
+          </m:r>
+          <m:r>
+            <w:rPr>
+              <w:rFonts w:ascii="Cambria Math" w:hAnsi="Cambria Math"/>
+            </w:rPr>
+            <m:t>=</m:t>
+          </m:r>
+          <m:r>
+            <w:rPr>
+              <w:rFonts w:ascii="Cambria Math" w:hAnsi="Cambria Math"/>
+              <w:lang w:val="en-US"/>
+            </w:rPr>
+            <m:t>&gt;</m:t>
+          </m:r>
+        </m:oMath>
+      </m:oMathPara>
+    </w:p>
+    <w:p>
+      <w:pPr>
+        <w:pStyle w:val="a3"/>
+        <w:rPr>
+          <w:iCs/>
+          <w:sz w:val="32"/>
+          <w:szCs w:val="32"/>
+        </w:rPr>
+      </w:pPr>
+      <m:oMath>
+        <m:r>
+          <w:rPr>
+            <w:rFonts w:ascii="Cambria Math" w:hAnsi="Cambria Math"/>
+            <w:sz w:val="32"/>
+            <w:szCs w:val="32"/>
+          </w:rPr>
+          <m:t xml:space="preserve"> </m:t>
+        </m:r>
+        <m:f>
+          <m:fPr>
+            <m:ctrlPr>
+              <w:rPr>
+                <w:rFonts w:ascii="Cambria Math" w:hAnsi="Cambria Math"/>
+                <w:i/>
+                <w:iCs/>
+                <w:sz w:val="32"/>
+                <w:szCs w:val="32"/>
+                <w:lang w:val="en-US"/>
+              </w:rPr>
+            </m:ctrlPr>
+          </m:fPr>
+          <m:num>
+            <m:r>
+              <w:rPr>
+                <w:rFonts w:ascii="Cambria Math" w:hAnsi="Cambria Math"/>
+                <w:sz w:val="32"/>
+                <w:szCs w:val="32"/>
+                <w:lang w:val="en-US"/>
+              </w:rPr>
+              <m:t>∂</m:t>
+            </m:r>
+          </m:num>
+          <m:den>
+            <m:r>
+              <w:rPr>
+                <w:rFonts w:ascii="Cambria Math" w:hAnsi="Cambria Math"/>
+                <w:sz w:val="32"/>
+                <w:szCs w:val="32"/>
+                <w:lang w:val="en-US"/>
+              </w:rPr>
+              <m:t>∂x</m:t>
+            </m:r>
+          </m:den>
+        </m:f>
+        <m:d>
+          <m:dPr>
+            <m:ctrlPr>
+              <w:rPr>
+                <w:rFonts w:ascii="Cambria Math" w:hAnsi="Cambria Math"/>
+                <w:i/>
+                <w:iCs/>
+                <w:sz w:val="32"/>
+                <w:szCs w:val="32"/>
+              </w:rPr>
+            </m:ctrlPr>
+          </m:dPr>
+          <m:e>
+            <m:r>
+              <w:rPr>
+                <w:rFonts w:ascii="Cambria Math" w:hAnsi="Cambria Math"/>
+                <w:sz w:val="32"/>
+                <w:szCs w:val="32"/>
+                <w:lang w:val="en-US"/>
+              </w:rPr>
+              <m:t>KB</m:t>
+            </m:r>
+            <m:f>
+              <m:fPr>
+                <m:ctrlPr>
+                  <w:rPr>
+                    <w:rFonts w:ascii="Cambria Math" w:hAnsi="Cambria Math"/>
+                    <w:i/>
+                    <w:iCs/>
+                    <w:sz w:val="32"/>
+                    <w:szCs w:val="32"/>
+                    <w:lang w:val="en-US"/>
+                  </w:rPr>
+                </m:ctrlPr>
+              </m:fPr>
+              <m:num>
+                <m:r>
+                  <w:rPr>
+                    <w:rFonts w:ascii="Cambria Math" w:hAnsi="Cambria Math"/>
+                    <w:sz w:val="32"/>
+                    <w:szCs w:val="32"/>
+                    <w:lang w:val="en-US"/>
+                  </w:rPr>
+                  <m:t>∂p</m:t>
+                </m:r>
+              </m:num>
+              <m:den>
+                <m:r>
+                  <w:rPr>
+                    <w:rFonts w:ascii="Cambria Math" w:hAnsi="Cambria Math"/>
+                    <w:sz w:val="32"/>
+                    <w:szCs w:val="32"/>
+                    <w:lang w:val="en-US"/>
+                  </w:rPr>
+                  <m:t>∂x</m:t>
+                </m:r>
+              </m:den>
+            </m:f>
+            <m:ctrlPr>
+              <w:rPr>
+                <w:rFonts w:ascii="Cambria Math" w:hAnsi="Cambria Math"/>
+                <w:i/>
+                <w:iCs/>
+                <w:sz w:val="32"/>
+                <w:szCs w:val="32"/>
+                <w:lang w:val="en-US"/>
+              </w:rPr>
+            </m:ctrlPr>
+          </m:e>
+        </m:d>
+        <m:r>
+          <w:rPr>
+            <w:rFonts w:ascii="Cambria Math" w:hAnsi="Cambria Math"/>
+            <w:sz w:val="32"/>
+            <w:szCs w:val="32"/>
+          </w:rPr>
+          <m:t>=0</m:t>
+        </m:r>
+      </m:oMath>
+      <w:r>
+        <w:rPr>
+          <w:iCs/>
+          <w:sz w:val="32"/>
+          <w:szCs w:val="32"/>
+        </w:rPr>
+        <w:t xml:space="preserve"> </w:t>
+      </w:r>
+      <w:r>
+        <w:rPr>
+          <w:iCs/>
+          <w:sz w:val="32"/>
+          <w:szCs w:val="32"/>
+        </w:rPr>
+        <w:tab/>
+      </w:r>
+      <w:r>
+        <w:rPr>
+          <w:iCs/>
+          <w:sz w:val="32"/>
+          <w:szCs w:val="32"/>
+        </w:rPr>
+        <w:tab/>
+      </w:r>
+      <w:r>
+        <w:rPr>
+          <w:iCs/>
+          <w:sz w:val="32"/>
+          <w:szCs w:val="32"/>
+        </w:rPr>
+        <w:t>- параболическое уравнение на давление</w:t>
+      </w:r>
+    </w:p>
+    <w:p>
+      <w:pPr>
+        <w:pStyle w:val="a3"/>
+        <w:rPr>
+          <w:iCs/>
+          <w:sz w:val="32"/>
+          <w:szCs w:val="32"/>
+        </w:rPr>
+      </w:pPr>
+      <m:oMath>
+        <m:r>
+          <w:rPr>
+            <w:rFonts w:ascii="Cambria Math" w:hAnsi="Cambria Math"/>
+            <w:sz w:val="32"/>
+            <w:szCs w:val="32"/>
+          </w:rPr>
+          <m:t>m</m:t>
+        </m:r>
+        <m:f>
+          <m:fPr>
+            <m:ctrlPr>
+              <w:rPr>
+                <w:rFonts w:ascii="Cambria Math" w:hAnsi="Cambria Math"/>
+                <w:i/>
+                <w:sz w:val="32"/>
+                <w:szCs w:val="32"/>
+              </w:rPr>
+            </m:ctrlPr>
+          </m:fPr>
+          <m:num>
+            <m:r>
+              <w:rPr>
+                <w:rFonts w:ascii="Cambria Math" w:hAnsi="Cambria Math"/>
+                <w:sz w:val="32"/>
+                <w:szCs w:val="32"/>
+              </w:rPr>
+              <m:t>∂</m:t>
+            </m:r>
+            <m:r>
+              <w:rPr>
+                <w:rFonts w:ascii="Cambria Math" w:hAnsi="Cambria Math"/>
+                <w:sz w:val="32"/>
+                <w:szCs w:val="32"/>
+                <w:lang w:val="en-US"/>
+              </w:rPr>
+              <m:t>s</m:t>
+            </m:r>
+          </m:num>
+          <m:den>
+            <m:r>
+              <w:rPr>
+                <w:rFonts w:ascii="Cambria Math" w:hAnsi="Cambria Math"/>
+                <w:sz w:val="32"/>
+                <w:szCs w:val="32"/>
+              </w:rPr>
+              <m:t>∂t</m:t>
+            </m:r>
+          </m:den>
+        </m:f>
+        <m:r>
+          <w:rPr>
+            <w:rFonts w:ascii="Cambria Math" w:hAnsi="Cambria Math"/>
+            <w:sz w:val="32"/>
+            <w:szCs w:val="32"/>
+          </w:rPr>
+          <m:t xml:space="preserve">+ </m:t>
+        </m:r>
+        <m:f>
+          <m:fPr>
+            <m:ctrlPr>
+              <w:rPr>
+                <w:rFonts w:ascii="Cambria Math" w:hAnsi="Cambria Math"/>
+                <w:i/>
+                <w:sz w:val="32"/>
+                <w:szCs w:val="32"/>
+              </w:rPr>
+            </m:ctrlPr>
+          </m:fPr>
+          <m:num>
+            <m:r>
+              <w:rPr>
+                <w:rFonts w:ascii="Cambria Math" w:hAnsi="Cambria Math"/>
+                <w:sz w:val="32"/>
+                <w:szCs w:val="32"/>
+              </w:rPr>
+              <m:t>∂</m:t>
+            </m:r>
+          </m:num>
+          <m:den>
+            <m:r>
+              <w:rPr>
+                <w:rFonts w:ascii="Cambria Math" w:hAnsi="Cambria Math"/>
+                <w:sz w:val="32"/>
+                <w:szCs w:val="32"/>
+              </w:rPr>
+              <m:t>∂x</m:t>
+            </m:r>
+          </m:den>
+        </m:f>
+        <m:r>
+          <w:rPr>
+            <w:rFonts w:ascii="Cambria Math" w:hAnsi="Cambria Math"/>
+            <w:sz w:val="32"/>
+            <w:szCs w:val="32"/>
           </w:rPr>
           <m:t>(</m:t>
         </m:r>
         <m:r>
           <w:rPr>
             <w:rFonts w:ascii="Cambria Math" w:hAnsi="Cambria Math"/>
-            <w:sz w:val="44"/>
-            <w:szCs w:val="44"/>
-            <w:lang w:val="en-US"/>
+            <w:sz w:val="32"/>
+            <w:szCs w:val="32"/>
           </w:rPr>
-          <m:t>BKgrad</m:t>
+          <m:t>ϕ</m:t>
         </m:r>
         <m:r>
           <w:rPr>
             <w:rFonts w:ascii="Cambria Math" w:hAnsi="Cambria Math"/>
-            <w:sz w:val="44"/>
-            <w:szCs w:val="44"/>
+            <w:sz w:val="32"/>
+            <w:szCs w:val="32"/>
           </w:rPr>
-          <m:t>(</m:t>
+          <m:t>W)</m:t>
         </m:r>
         <m:r>
           <w:rPr>
             <w:rFonts w:ascii="Cambria Math" w:hAnsi="Cambria Math"/>
-            <w:sz w:val="44"/>
-            <w:szCs w:val="44"/>
-            <w:lang w:val="en-US"/>
+            <w:sz w:val="32"/>
+            <w:szCs w:val="32"/>
           </w:rPr>
-          <m:t>p</m:t>
-        </m:r>
-        <m:r>
-          <w:rPr>
-            <w:rFonts w:ascii="Cambria Math" w:hAnsi="Cambria Math"/>
-            <w:sz w:val="44"/>
-            <w:szCs w:val="44"/>
-          </w:rPr>
-          <m:t>)) = 0</m:t>
+          <m:t>=0</m:t>
         </m:r>
       </m:oMath>
       <w:r>
         <w:rPr>
-          <w:sz w:val="44"/>
-          <w:szCs w:val="44"/>
-        </w:rPr>
-        <w:t xml:space="preserve"> – </w:t>
-      </w:r>
-      <w:r>
-        <w:rPr>
-          <w:sz w:val="44"/>
-          <w:szCs w:val="44"/>
-        </w:rPr>
-        <w:t>параболич</w:t>
-      </w:r>
-      <w:r>
-        <w:rPr>
-          <w:sz w:val="44"/>
-          <w:szCs w:val="44"/>
-        </w:rPr>
-        <w:t>. У</w:t>
-      </w:r>
-      <w:r>
-        <w:rPr>
-          <w:sz w:val="44"/>
-          <w:szCs w:val="44"/>
-        </w:rPr>
-        <w:t>р-е</w:t>
+          <w:sz w:val="32"/>
+          <w:szCs w:val="32"/>
+        </w:rPr>
+        <w:tab/>
+      </w:r>
+      <w:r>
+        <w:rPr>
+          <w:sz w:val="32"/>
+          <w:szCs w:val="32"/>
+        </w:rPr>
+        <w:tab/>
+      </w:r>
+      <w:r>
+        <w:rPr>
+          <w:sz w:val="32"/>
+          <w:szCs w:val="32"/>
+        </w:rPr>
+        <w:t xml:space="preserve">- гиперболическое уравнение на </w:t>
+      </w:r>
+      <w:r>
+        <w:rPr>
+          <w:sz w:val="32"/>
+          <w:szCs w:val="32"/>
+          <w:lang w:val="en-US"/>
+        </w:rPr>
+        <w:t>s</w:t>
       </w:r>
     </w:p>
     <w:p>
       <w:pPr>
         <w:pStyle w:val="a3"/>
-        <w:ind w:left="720"/>
-        <w:rPr>
-          <w:sz w:val="44"/>
-          <w:szCs w:val="44"/>
-        </w:rPr>
+        <w:rPr>
+          <w:iCs/>
+          <w:vertAlign w:val="subscript"/>
+        </w:rPr>
+      </w:pPr>
+    </w:p>
+    <w:p>
+      <w:pPr>
+        <w:pStyle w:val="a3"/>
+        <w:rPr>
+          <w:lang w:val="en-US"/>
+        </w:rPr>
+      </w:pPr>
+    </w:p>
+    <w:p>
+      <w:pPr>
+        <w:pStyle w:val="a3"/>
+        <w:rPr>
+          <w:sz w:val="40"/>
+          <w:szCs w:val="40"/>
+        </w:rPr>
+      </w:pPr>
+      <w:r>
+        <w:rPr>
+          <w:sz w:val="40"/>
+          <w:szCs w:val="40"/>
+        </w:rPr>
+        <w:t>Классификация</w:t>
+      </w:r>
+      <w:r>
+        <w:rPr>
+          <w:sz w:val="40"/>
+          <w:szCs w:val="40"/>
+        </w:rPr>
+        <w:t xml:space="preserve"> уравнений в частных производных</w:t>
+      </w:r>
+      <w:r>
+        <w:rPr>
+          <w:sz w:val="40"/>
+          <w:szCs w:val="40"/>
+        </w:rPr>
+        <w:t>:</w:t>
+      </w:r>
+    </w:p>
+    <w:p>
+      <w:pPr>
+        <w:pStyle w:val="a3"/>
+        <w:rPr>
+          <w:lang w:val="en-US"/>
+        </w:rPr>
+      </w:pPr>
+      <w:r>
+        <w:t>В основном нас интересуют уравнения второго порядка, а также уравнение переноса. Начнём как раз с него</w:t>
+      </w:r>
+      <w:r>
+        <w:rPr>
+          <w:lang w:val="en-US"/>
+        </w:rPr>
+        <w:t>:</w:t>
+      </w:r>
+    </w:p>
+    <w:p>
+      <w:pPr>
+        <w:pStyle w:val="a3"/>
+        <w:rPr>
+          <w:i/>
+        </w:rPr>
+      </w:pPr>
+      <m:oMathPara>
+        <m:oMath>
+          <m:f>
+            <m:fPr>
+              <m:ctrlPr>
+                <w:rPr>
+                  <w:rFonts w:ascii="Cambria Math" w:hAnsi="Cambria Math"/>
+                  <w:i/>
+                  <w:lang w:val="en-US"/>
+                </w:rPr>
+              </m:ctrlPr>
+            </m:fPr>
+            <m:num>
+              <m:r>
+                <w:rPr>
+                  <w:rFonts w:ascii="Cambria Math" w:hAnsi="Cambria Math"/>
+                  <w:lang w:val="en-US"/>
+                </w:rPr>
+                <m:t>∂</m:t>
+              </m:r>
+              <m:r>
+                <w:rPr>
+                  <w:rFonts w:ascii="Cambria Math" w:hAnsi="Cambria Math"/>
+                  <w:lang w:val="en-US"/>
+                </w:rPr>
+                <m:t>u</m:t>
+              </m:r>
+            </m:num>
+            <m:den>
+              <m:r>
+                <w:rPr>
+                  <w:rFonts w:ascii="Cambria Math" w:hAnsi="Cambria Math"/>
+                  <w:lang w:val="en-US"/>
+                </w:rPr>
+                <m:t>∂</m:t>
+              </m:r>
+              <m:r>
+                <w:rPr>
+                  <w:rFonts w:ascii="Cambria Math" w:hAnsi="Cambria Math"/>
+                  <w:lang w:val="en-US"/>
+                </w:rPr>
+                <m:t>t</m:t>
+              </m:r>
+            </m:den>
+          </m:f>
+          <m:r>
+            <w:rPr>
+              <w:rFonts w:ascii="Cambria Math" w:hAnsi="Cambria Math"/>
+              <w:lang w:val="en-US"/>
+            </w:rPr>
+            <m:t>+a</m:t>
+          </m:r>
+          <m:f>
+            <m:fPr>
+              <m:ctrlPr>
+                <w:rPr>
+                  <w:rFonts w:ascii="Cambria Math" w:hAnsi="Cambria Math"/>
+                  <w:i/>
+                  <w:lang w:val="en-US"/>
+                </w:rPr>
+              </m:ctrlPr>
+            </m:fPr>
+            <m:num>
+              <m:r>
+                <w:rPr>
+                  <w:rFonts w:ascii="Cambria Math" w:hAnsi="Cambria Math"/>
+                  <w:lang w:val="en-US"/>
+                </w:rPr>
+                <m:t>∂</m:t>
+              </m:r>
+              <m:r>
+                <w:rPr>
+                  <w:rFonts w:ascii="Cambria Math" w:hAnsi="Cambria Math"/>
+                  <w:lang w:val="en-US"/>
+                </w:rPr>
+                <m:t>u</m:t>
+              </m:r>
+            </m:num>
+            <m:den>
+              <m:r>
+                <w:rPr>
+                  <w:rFonts w:ascii="Cambria Math" w:hAnsi="Cambria Math"/>
+                  <w:lang w:val="en-US"/>
+                </w:rPr>
+                <m:t>∂x</m:t>
+              </m:r>
+            </m:den>
+          </m:f>
+          <m:r>
+            <w:rPr>
+              <w:rFonts w:ascii="Cambria Math" w:hAnsi="Cambria Math"/>
+              <w:lang w:val="en-US"/>
+            </w:rPr>
+            <m:t>=0</m:t>
+          </m:r>
+        </m:oMath>
+      </m:oMathPara>
+    </w:p>
+    <w:p>
+      <w:pPr>
+        <w:pStyle w:val="a3"/>
+      </w:pPr>
+    </w:p>
+    <w:p>
+      <w:pPr>
+        <w:pStyle w:val="a3"/>
+        <w:ind w:left="1416"/>
       </w:pPr>
       <m:oMath>
-        <m:r>
-          <w:rPr>
-            <w:rFonts w:ascii="Cambria Math" w:hAnsi="Cambria Math"/>
-            <w:sz w:val="44"/>
-            <w:szCs w:val="44"/>
-            <w:lang w:val="en-US"/>
-          </w:rPr>
-          <m:t>m</m:t>
-        </m:r>
+        <m:sSub>
+          <m:sSubPr>
+            <m:ctrlPr>
+              <w:rPr>
+                <w:rFonts w:ascii="Cambria Math" w:hAnsi="Cambria Math"/>
+                <w:i/>
+              </w:rPr>
+            </m:ctrlPr>
+          </m:sSubPr>
+          <m:e>
+            <m:r>
+              <w:rPr>
+                <w:rFonts w:ascii="Cambria Math" w:hAnsi="Cambria Math"/>
+              </w:rPr>
+              <m:t>a</m:t>
+            </m:r>
+          </m:e>
+          <m:sub>
+            <m:r>
+              <w:rPr>
+                <w:rFonts w:ascii="Cambria Math" w:hAnsi="Cambria Math"/>
+              </w:rPr>
+              <m:t>11</m:t>
+            </m:r>
+          </m:sub>
+        </m:sSub>
         <m:f>
           <m:fPr>
             <m:ctrlPr>
               <w:rPr>
                 <w:rFonts w:ascii="Cambria Math" w:hAnsi="Cambria Math"/>
                 <w:i/>
-                <w:sz w:val="44"/>
-                <w:szCs w:val="44"/>
-                <w:lang w:val="en-US"/>
               </w:rPr>
             </m:ctrlPr>
           </m:fPr>
           <m:num>
-            <m:r>
-              <w:rPr>
-                <w:rFonts w:ascii="Cambria Math" w:hAnsi="Cambria Math"/>
-                <w:sz w:val="44"/>
-                <w:szCs w:val="44"/>
-                <w:lang w:val="en-US"/>
-              </w:rPr>
-              <m:t>∂s</m:t>
+            <m:sSup>
+              <m:sSupPr>
+                <m:ctrlPr>
+                  <w:rPr>
+                    <w:rFonts w:ascii="Cambria Math" w:hAnsi="Cambria Math"/>
+                    <w:i/>
+                  </w:rPr>
+                </m:ctrlPr>
+              </m:sSupPr>
+              <m:e>
+                <m:r>
+                  <w:rPr>
+                    <w:rFonts w:ascii="Cambria Math" w:hAnsi="Cambria Math"/>
+                  </w:rPr>
+                  <m:t>∂</m:t>
+                </m:r>
+              </m:e>
+              <m:sup>
+                <m:r>
+                  <w:rPr>
+                    <w:rFonts w:ascii="Cambria Math" w:hAnsi="Cambria Math"/>
+                  </w:rPr>
+                  <m:t>2</m:t>
+                </m:r>
+              </m:sup>
+            </m:sSup>
+            <m:r>
+              <w:rPr>
+                <w:rFonts w:ascii="Cambria Math" w:hAnsi="Cambria Math"/>
+              </w:rPr>
+              <m:t>u</m:t>
             </m:r>
           </m:num>
           <m:den>
             <m:r>
               <w:rPr>
                 <w:rFonts w:ascii="Cambria Math" w:hAnsi="Cambria Math"/>
-                <w:sz w:val="44"/>
-                <w:szCs w:val="44"/>
-                <w:lang w:val="en-US"/>
-              </w:rPr>
-              <m:t>∂t</m:t>
-            </m:r>
+              </w:rPr>
+              <m:t>∂</m:t>
+            </m:r>
+            <m:sSup>
+              <m:sSupPr>
+                <m:ctrlPr>
+                  <w:rPr>
+                    <w:rFonts w:ascii="Cambria Math" w:hAnsi="Cambria Math"/>
+                    <w:i/>
+                  </w:rPr>
+                </m:ctrlPr>
+              </m:sSupPr>
+              <m:e>
+                <m:r>
+                  <w:rPr>
+                    <w:rFonts w:ascii="Cambria Math" w:hAnsi="Cambria Math"/>
+                  </w:rPr>
+                  <m:t>x</m:t>
+                </m:r>
+              </m:e>
+              <m:sup>
+                <m:r>
+                  <w:rPr>
+                    <w:rFonts w:ascii="Cambria Math" w:hAnsi="Cambria Math"/>
+                  </w:rPr>
+                  <m:t>2</m:t>
+                </m:r>
+              </m:sup>
+            </m:sSup>
           </m:den>
         </m:f>
         <m:r>
           <w:rPr>
             <w:rFonts w:ascii="Cambria Math" w:hAnsi="Cambria Math"/>
-            <w:sz w:val="44"/>
-            <w:szCs w:val="44"/>
           </w:rPr>
-          <m:t xml:space="preserve"> + </m:t>
+          <m:t>+</m:t>
         </m:r>
+        <m:sSub>
+          <m:sSubPr>
+            <m:ctrlPr>
+              <w:rPr>
+                <w:rFonts w:ascii="Cambria Math" w:hAnsi="Cambria Math"/>
+                <w:i/>
+              </w:rPr>
+            </m:ctrlPr>
+          </m:sSubPr>
+          <m:e>
+            <m:r>
+              <w:rPr>
+                <w:rFonts w:ascii="Cambria Math" w:hAnsi="Cambria Math"/>
+              </w:rPr>
+              <m:t>a</m:t>
+            </m:r>
+          </m:e>
+          <m:sub>
+            <m:r>
+              <w:rPr>
+                <w:rFonts w:ascii="Cambria Math" w:hAnsi="Cambria Math"/>
+              </w:rPr>
+              <m:t>12</m:t>
+            </m:r>
+          </m:sub>
+        </m:sSub>
+        <m:f>
+          <m:fPr>
+            <m:ctrlPr>
+              <w:rPr>
+                <w:rFonts w:ascii="Cambria Math" w:hAnsi="Cambria Math"/>
+                <w:i/>
+              </w:rPr>
+            </m:ctrlPr>
+          </m:fPr>
+          <m:num>
+            <m:sSup>
+              <m:sSupPr>
+                <m:ctrlPr>
+                  <w:rPr>
+                    <w:rFonts w:ascii="Cambria Math" w:hAnsi="Cambria Math"/>
+                    <w:i/>
+                  </w:rPr>
+                </m:ctrlPr>
+              </m:sSupPr>
+              <m:e>
+                <m:r>
+                  <w:rPr>
+                    <w:rFonts w:ascii="Cambria Math" w:hAnsi="Cambria Math"/>
+                  </w:rPr>
+                  <m:t>∂</m:t>
+                </m:r>
+              </m:e>
+              <m:sup>
+                <m:r>
+                  <w:rPr>
+                    <w:rFonts w:ascii="Cambria Math" w:hAnsi="Cambria Math"/>
+                  </w:rPr>
+                  <m:t>2</m:t>
+                </m:r>
+              </m:sup>
+            </m:sSup>
+            <m:r>
+              <w:rPr>
+                <w:rFonts w:ascii="Cambria Math" w:hAnsi="Cambria Math"/>
+              </w:rPr>
+              <m:t>u</m:t>
+            </m:r>
+          </m:num>
+          <m:den>
+            <m:r>
+              <w:rPr>
+                <w:rFonts w:ascii="Cambria Math" w:hAnsi="Cambria Math"/>
+              </w:rPr>
+              <m:t>∂x∂</m:t>
+            </m:r>
+            <m:r>
+              <w:rPr>
+                <w:rFonts w:ascii="Cambria Math" w:hAnsi="Cambria Math"/>
+              </w:rPr>
+              <m:t>y</m:t>
+            </m:r>
+          </m:den>
+        </m:f>
         <m:r>
           <w:rPr>
             <w:rFonts w:ascii="Cambria Math" w:hAnsi="Cambria Math"/>
-            <w:i/>
-            <w:sz w:val="44"/>
-            <w:szCs w:val="44"/>
-            <w:lang w:val="en-US"/>
           </w:rPr>
-          <w:sym w:font="Symbol" w:char="F06A"/>
+          <m:t>+</m:t>
         </m:r>
+        <m:sSub>
+          <m:sSubPr>
+            <m:ctrlPr>
+              <w:rPr>
+                <w:rFonts w:ascii="Cambria Math" w:hAnsi="Cambria Math"/>
+                <w:i/>
+              </w:rPr>
+            </m:ctrlPr>
+          </m:sSubPr>
+          <m:e>
+            <m:r>
+              <w:rPr>
+                <w:rFonts w:ascii="Cambria Math" w:hAnsi="Cambria Math"/>
+              </w:rPr>
+              <m:t>a</m:t>
+            </m:r>
+          </m:e>
+          <m:sub>
+            <m:r>
+              <w:rPr>
+                <w:rFonts w:ascii="Cambria Math" w:hAnsi="Cambria Math"/>
+              </w:rPr>
+              <m:t>22</m:t>
+            </m:r>
+          </m:sub>
+        </m:sSub>
+        <m:f>
+          <m:fPr>
+            <m:ctrlPr>
+              <w:rPr>
+                <w:rFonts w:ascii="Cambria Math" w:hAnsi="Cambria Math"/>
+                <w:i/>
+              </w:rPr>
+            </m:ctrlPr>
+          </m:fPr>
+          <m:num>
+            <m:sSup>
+              <m:sSupPr>
+                <m:ctrlPr>
+                  <w:rPr>
+                    <w:rFonts w:ascii="Cambria Math" w:hAnsi="Cambria Math"/>
+                    <w:i/>
+                  </w:rPr>
+                </m:ctrlPr>
+              </m:sSupPr>
+              <m:e>
+                <m:r>
+                  <w:rPr>
+                    <w:rFonts w:ascii="Cambria Math" w:hAnsi="Cambria Math"/>
+                  </w:rPr>
+                  <m:t>∂</m:t>
+                </m:r>
+              </m:e>
+              <m:sup>
+                <m:r>
+                  <w:rPr>
+                    <w:rFonts w:ascii="Cambria Math" w:hAnsi="Cambria Math"/>
+                  </w:rPr>
+                  <m:t>2</m:t>
+                </m:r>
+              </m:sup>
+            </m:sSup>
+            <m:r>
+              <w:rPr>
+                <w:rFonts w:ascii="Cambria Math" w:hAnsi="Cambria Math"/>
+              </w:rPr>
+              <m:t>u</m:t>
+            </m:r>
+          </m:num>
+          <m:den>
+            <m:r>
+              <w:rPr>
+                <w:rFonts w:ascii="Cambria Math" w:hAnsi="Cambria Math"/>
+              </w:rPr>
+              <m:t>∂</m:t>
+            </m:r>
+            <m:sSup>
+              <m:sSupPr>
+                <m:ctrlPr>
+                  <w:rPr>
+                    <w:rFonts w:ascii="Cambria Math" w:hAnsi="Cambria Math"/>
+                    <w:i/>
+                  </w:rPr>
+                </m:ctrlPr>
+              </m:sSupPr>
+              <m:e>
+                <m:r>
+                  <w:rPr>
+                    <w:rFonts w:ascii="Cambria Math" w:hAnsi="Cambria Math"/>
+                  </w:rPr>
+                  <m:t>y</m:t>
+                </m:r>
+              </m:e>
+              <m:sup>
+                <m:r>
+                  <w:rPr>
+                    <w:rFonts w:ascii="Cambria Math" w:hAnsi="Cambria Math"/>
+                  </w:rPr>
+                  <m:t>2</m:t>
+                </m:r>
+              </m:sup>
+            </m:sSup>
+          </m:den>
+        </m:f>
         <m:r>
           <w:rPr>
             <w:rFonts w:ascii="Cambria Math" w:hAnsi="Cambria Math"/>
-            <w:sz w:val="44"/>
-            <w:szCs w:val="44"/>
           </w:rPr>
-          <m:t>’(</m:t>
+          <m:t>=f(x,y,u,</m:t>
         </m:r>
+        <m:sSubSup>
+          <m:sSubSupPr>
+            <m:ctrlPr>
+              <w:rPr>
+                <w:rFonts w:ascii="Cambria Math" w:hAnsi="Cambria Math"/>
+                <w:i/>
+              </w:rPr>
+            </m:ctrlPr>
+          </m:sSubSupPr>
+          <m:e>
+            <m:r>
+              <w:rPr>
+                <w:rFonts w:ascii="Cambria Math" w:hAnsi="Cambria Math"/>
+              </w:rPr>
+              <m:t>u</m:t>
+            </m:r>
+          </m:e>
+          <m:sub>
+            <m:r>
+              <w:rPr>
+                <w:rFonts w:ascii="Cambria Math" w:hAnsi="Cambria Math"/>
+              </w:rPr>
+              <m:t>x</m:t>
+            </m:r>
+          </m:sub>
+          <m:sup>
+            <m:r>
+              <w:rPr>
+                <w:rFonts w:ascii="Cambria Math" w:hAnsi="Cambria Math"/>
+              </w:rPr>
+              <m:t>'</m:t>
+            </m:r>
+          </m:sup>
+        </m:sSubSup>
         <m:r>
           <w:rPr>
             <w:rFonts w:ascii="Cambria Math" w:hAnsi="Cambria Math"/>
-            <w:sz w:val="44"/>
-            <w:szCs w:val="44"/>
-            <w:lang w:val="en-US"/>
           </w:rPr>
-          <m:t>Wgrad</m:t>
+          <m:t>,</m:t>
         </m:r>
-        <m:r>
-          <w:rPr>
-            <w:rFonts w:ascii="Cambria Math" w:hAnsi="Cambria Math"/>
-            <w:sz w:val="44"/>
-            <w:szCs w:val="44"/>
-          </w:rPr>
-          <m:t>(</m:t>
-        </m:r>
-        <m:r>
-          <w:rPr>
-            <w:rFonts w:ascii="Cambria Math" w:hAnsi="Cambria Math"/>
-            <w:sz w:val="44"/>
-            <w:szCs w:val="44"/>
-            <w:lang w:val="en-US"/>
-          </w:rPr>
-          <m:t>s</m:t>
-        </m:r>
-        <m:r>
-          <w:rPr>
-            <w:rFonts w:ascii="Cambria Math" w:hAnsi="Cambria Math"/>
-            <w:sz w:val="44"/>
-            <w:szCs w:val="44"/>
-          </w:rPr>
-          <m:t>)) = 0</m:t>
-        </m:r>
+        <m:sSubSup>
+          <m:sSubSupPr>
+            <m:ctrlPr>
+              <w:rPr>
+                <w:rFonts w:ascii="Cambria Math" w:hAnsi="Cambria Math"/>
+                <w:i/>
+              </w:rPr>
+            </m:ctrlPr>
+          </m:sSubSupPr>
+          <m:e>
+            <m:r>
+              <w:rPr>
+                <w:rFonts w:ascii="Cambria Math" w:hAnsi="Cambria Math"/>
+              </w:rPr>
+              <m:t>u</m:t>
+            </m:r>
+          </m:e>
+          <m:sub>
+            <m:r>
+              <w:rPr>
+                <w:rFonts w:ascii="Cambria Math" w:hAnsi="Cambria Math"/>
+              </w:rPr>
+              <m:t>y</m:t>
+            </m:r>
+          </m:sub>
+          <m:sup>
+            <m:r>
+              <w:rPr>
+                <w:rFonts w:ascii="Cambria Math" w:hAnsi="Cambria Math"/>
+              </w:rPr>
+              <m:t>'</m:t>
+            </m:r>
+          </m:sup>
+        </m:sSubSup>
       </m:oMath>
       <w:r>
-        <w:rPr>
-          <w:sz w:val="44"/>
-          <w:szCs w:val="44"/>
-        </w:rPr>
-        <w:t xml:space="preserve"> – гиперб. Ур-е</w:t>
+        <w:t>)</w:t>
+      </w:r>
+    </w:p>
+    <w:p>
+      <w:pPr>
+        <w:pStyle w:val="a3"/>
+        <w:rPr>
+          <w:rFonts w:ascii="Cambria Math" w:hAnsi="Cambria Math"/>
+          <w:i/>
+          <w:lang w:val="en-US"/>
+        </w:rPr>
+      </w:pPr>
+      <w:r>
+        <w:tab/>
+      </w:r>
+      <w:r>
+        <w:rPr>
+          <w:rFonts w:ascii="Cambria Math" w:hAnsi="Cambria Math"/>
+          <w:i/>
+          <w:lang w:val="en-US"/>
+        </w:rPr>
+        <w:br/>
+      </w:r>
+      <m:oMathPara>
+        <m:oMath>
+          <m:r>
+            <w:rPr>
+              <w:rFonts w:ascii="Cambria Math" w:hAnsi="Cambria Math"/>
+              <w:lang w:val="en-US"/>
+            </w:rPr>
+            <m:t>D=</m:t>
+          </m:r>
+          <m:sSub>
+            <m:sSubPr>
+              <m:ctrlPr>
+                <w:rPr>
+                  <w:rFonts w:ascii="Cambria Math" w:hAnsi="Cambria Math"/>
+                  <w:i/>
+                </w:rPr>
+              </m:ctrlPr>
+            </m:sSubPr>
+            <m:e>
+              <m:sSup>
+                <m:sSupPr>
+                  <m:ctrlPr>
+                    <w:rPr>
+                      <w:rFonts w:ascii="Cambria Math" w:hAnsi="Cambria Math"/>
+                      <w:i/>
+                    </w:rPr>
+                  </m:ctrlPr>
+                </m:sSupPr>
+                <m:e>
+                  <m:r>
+                    <w:rPr>
+                      <w:rFonts w:ascii="Cambria Math" w:hAnsi="Cambria Math"/>
+                    </w:rPr>
+                    <m:t>a</m:t>
+                  </m:r>
+                </m:e>
+                <m:sup>
+                  <m:r>
+                    <w:rPr>
+                      <w:rFonts w:ascii="Cambria Math" w:hAnsi="Cambria Math"/>
+                    </w:rPr>
+                    <m:t>2</m:t>
+                  </m:r>
+                </m:sup>
+              </m:sSup>
+            </m:e>
+            <m:sub>
+              <m:r>
+                <w:rPr>
+                  <w:rFonts w:ascii="Cambria Math" w:hAnsi="Cambria Math"/>
+                </w:rPr>
+                <m:t>12</m:t>
+              </m:r>
+            </m:sub>
+          </m:sSub>
+          <m:r>
+            <w:rPr>
+              <w:rFonts w:ascii="Cambria Math" w:hAnsi="Cambria Math"/>
+              <w:lang w:val="en-US"/>
+            </w:rPr>
+            <m:t xml:space="preserve">- </m:t>
+          </m:r>
+          <m:sSub>
+            <m:sSubPr>
+              <m:ctrlPr>
+                <w:rPr>
+                  <w:rFonts w:ascii="Cambria Math" w:hAnsi="Cambria Math"/>
+                  <w:i/>
+                </w:rPr>
+              </m:ctrlPr>
+            </m:sSubPr>
+            <m:e>
+              <m:r>
+                <w:rPr>
+                  <w:rFonts w:ascii="Cambria Math" w:hAnsi="Cambria Math"/>
+                </w:rPr>
+                <m:t>a</m:t>
+              </m:r>
+            </m:e>
+            <m:sub>
+              <m:r>
+                <w:rPr>
+                  <w:rFonts w:ascii="Cambria Math" w:hAnsi="Cambria Math"/>
+                </w:rPr>
+                <m:t>1</m:t>
+              </m:r>
+              <m:r>
+                <w:rPr>
+                  <w:rFonts w:ascii="Cambria Math" w:hAnsi="Cambria Math"/>
+                </w:rPr>
+                <m:t>1</m:t>
+              </m:r>
+            </m:sub>
+          </m:sSub>
+          <m:sSub>
+            <m:sSubPr>
+              <m:ctrlPr>
+                <w:rPr>
+                  <w:rFonts w:ascii="Cambria Math" w:hAnsi="Cambria Math"/>
+                  <w:i/>
+                </w:rPr>
+              </m:ctrlPr>
+            </m:sSubPr>
+            <m:e>
+              <m:r>
+                <w:rPr>
+                  <w:rFonts w:ascii="Cambria Math" w:hAnsi="Cambria Math"/>
+                </w:rPr>
+                <m:t>a</m:t>
+              </m:r>
+            </m:e>
+            <m:sub>
+              <m:r>
+                <w:rPr>
+                  <w:rFonts w:ascii="Cambria Math" w:hAnsi="Cambria Math"/>
+                </w:rPr>
+                <m:t>2</m:t>
+              </m:r>
+              <m:r>
+                <w:rPr>
+                  <w:rFonts w:ascii="Cambria Math" w:hAnsi="Cambria Math"/>
+                </w:rPr>
+                <m:t>2</m:t>
+              </m:r>
+            </m:sub>
+          </m:sSub>
+          <m:r>
+            <w:rPr>
+              <w:rFonts w:ascii="Cambria Math" w:hAnsi="Cambria Math"/>
+              <w:lang w:val="en-US"/>
+            </w:rPr>
+            <m:t xml:space="preserve"> </m:t>
+          </m:r>
+        </m:oMath>
+      </m:oMathPara>
+    </w:p>
+    <w:p>
+      <w:pPr>
+        <w:pStyle w:val="a3"/>
+        <w:numPr>
+          <w:ilvl w:val="0"/>
+          <w:numId w:val="2"/>
+        </w:numPr>
+        <w:rPr>
+          <w:iCs/>
+          <w:lang w:val="en-US"/>
+        </w:rPr>
+      </w:pPr>
+      <w:r>
+        <w:rPr>
+          <w:iCs/>
+          <w:lang w:val="en-US"/>
+        </w:rPr>
+        <w:t xml:space="preserve">D </w:t>
+      </w:r>
+      <w:r>
+        <w:rPr>
+          <w:iCs/>
+          <w:lang w:val="en-US"/>
+        </w:rPr>
+        <w:t>&gt; 0</w:t>
+      </w:r>
+      <w:r>
+        <w:rPr>
+          <w:iCs/>
+          <w:lang w:val="en-US"/>
+        </w:rPr>
+        <w:tab/>
+        <w:t>:</w:t>
+      </w:r>
+      <w:r>
+        <w:rPr>
+          <w:iCs/>
+          <w:lang w:val="en-US"/>
+        </w:rPr>
+        <w:tab/>
+      </w:r>
+      <w:r>
+        <w:rPr>
+          <w:iCs/>
+        </w:rPr>
+        <w:t xml:space="preserve">гиперболический </w:t>
+      </w:r>
+      <w:r>
+        <w:rPr>
+          <w:iCs/>
+        </w:rPr>
+        <w:t>тип</w:t>
+      </w:r>
+    </w:p>
+    <w:p>
+      <w:pPr>
+        <w:pStyle w:val="a3"/>
+        <w:numPr>
+          <w:ilvl w:val="0"/>
+          <w:numId w:val="2"/>
+        </w:numPr>
+        <w:rPr>
+          <w:iCs/>
+          <w:lang w:val="en-US"/>
+        </w:rPr>
+      </w:pPr>
+      <w:r>
+        <w:rPr>
+          <w:iCs/>
+          <w:lang w:val="en-US"/>
+        </w:rPr>
+        <w:t>D = 0</w:t>
+      </w:r>
+      <w:r>
+        <w:rPr>
+          <w:iCs/>
+          <w:lang w:val="en-US"/>
+        </w:rPr>
+        <w:tab/>
+        <w:t>:</w:t>
+      </w:r>
+      <w:r>
+        <w:rPr>
+          <w:iCs/>
+          <w:lang w:val="en-US"/>
+        </w:rPr>
+        <w:tab/>
+      </w:r>
+      <w:r>
+        <w:rPr>
+          <w:iCs/>
+        </w:rPr>
+        <w:t>параболический тип</w:t>
+      </w:r>
+    </w:p>
+    <w:p>
+      <w:pPr>
+        <w:pStyle w:val="a3"/>
+        <w:numPr>
+          <w:ilvl w:val="0"/>
+          <w:numId w:val="2"/>
+        </w:numPr>
+        <w:rPr>
+          <w:iCs/>
+          <w:lang w:val="en-US"/>
+        </w:rPr>
+      </w:pPr>
+      <w:r>
+        <w:rPr>
+          <w:iCs/>
+          <w:lang w:val="en-US"/>
+        </w:rPr>
+        <w:t>D &lt; 0</w:t>
+      </w:r>
+      <w:r>
+        <w:rPr>
+          <w:iCs/>
+          <w:lang w:val="en-US"/>
+        </w:rPr>
+        <w:tab/>
+        <w:t>:</w:t>
+      </w:r>
+      <w:r>
+        <w:rPr>
+          <w:iCs/>
+          <w:lang w:val="en-US"/>
+        </w:rPr>
+        <w:tab/>
+      </w:r>
+      <w:r>
+        <w:rPr>
+          <w:iCs/>
+        </w:rPr>
+        <w:t>эллиптический тип</w:t>
       </w:r>
     </w:p>
     <w:p>
@@ -955,8 +4565,145 @@
         <w:pStyle w:val="a3"/>
         <w:ind w:left="720"/>
         <w:rPr>
-          <w:sz w:val="44"/>
-          <w:szCs w:val="44"/>
+          <w:iCs/>
+          <w:lang w:val="en-US"/>
+        </w:rPr>
+      </w:pPr>
+      <w:r>
+        <w:rPr>
+          <w:iCs/>
+        </w:rPr>
+        <w:t>Также, есть несколько правил</w:t>
+      </w:r>
+      <w:r>
+        <w:rPr>
+          <w:iCs/>
+          <w:lang w:val="en-US"/>
+        </w:rPr>
+        <w:t>:</w:t>
+      </w:r>
+    </w:p>
+    <w:p>
+      <w:pPr>
+        <w:pStyle w:val="a3"/>
+        <w:numPr>
+          <w:ilvl w:val="0"/>
+          <w:numId w:val="3"/>
+        </w:numPr>
+        <w:rPr>
+          <w:b/>
+          <w:bCs/>
+          <w:iCs/>
+        </w:rPr>
+      </w:pPr>
+      <w:r>
+        <w:rPr>
+          <w:iCs/>
+        </w:rPr>
+        <w:t xml:space="preserve">Если все компоненты 2-го порядка – 2-е производные и присутствуют производные по </w:t>
+      </w:r>
+      <w:r>
+        <w:rPr>
+          <w:iCs/>
+          <w:u w:val="single"/>
+        </w:rPr>
+        <w:t>всем</w:t>
+      </w:r>
+      <w:r>
+        <w:rPr>
+          <w:iCs/>
+        </w:rPr>
+        <w:t xml:space="preserve"> независимым</w:t>
+      </w:r>
+      <w:r>
+        <w:rPr>
+          <w:iCs/>
+        </w:rPr>
+        <w:t xml:space="preserve"> </w:t>
+      </w:r>
+      <w:r>
+        <w:rPr>
+          <w:iCs/>
+        </w:rPr>
+        <w:t>переменным</w:t>
+      </w:r>
+      <w:r>
+        <w:rPr>
+          <w:iCs/>
+        </w:rPr>
+        <w:t xml:space="preserve"> и знаки перед ними одинаковые</w:t>
+      </w:r>
+      <w:r>
+        <w:rPr>
+          <w:iCs/>
+        </w:rPr>
+        <w:t xml:space="preserve">, то данное уравнение </w:t>
+      </w:r>
+      <w:r>
+        <w:rPr>
+          <w:b/>
+          <w:bCs/>
+          <w:iCs/>
+        </w:rPr>
+        <w:t>эллиптического типа</w:t>
+      </w:r>
+    </w:p>
+    <w:p>
+      <w:pPr>
+        <w:pStyle w:val="a3"/>
+        <w:numPr>
+          <w:ilvl w:val="0"/>
+          <w:numId w:val="3"/>
+        </w:numPr>
+        <w:rPr>
+          <w:b/>
+          <w:bCs/>
+          <w:iCs/>
+        </w:rPr>
+      </w:pPr>
+      <w:r>
+        <w:rPr>
+          <w:iCs/>
+        </w:rPr>
+        <w:t>Если все компоненты 2-го порядка – 2-е производные</w:t>
+      </w:r>
+      <w:r>
+        <w:rPr>
+          <w:iCs/>
+        </w:rPr>
+        <w:t xml:space="preserve"> и</w:t>
+      </w:r>
+      <w:r>
+        <w:rPr>
+          <w:iCs/>
+        </w:rPr>
+        <w:t xml:space="preserve"> отсутствует производная хотя по одной из независимых переменных, то данное уравнение </w:t>
+      </w:r>
+      <w:r>
+        <w:rPr>
+          <w:b/>
+          <w:bCs/>
+          <w:iCs/>
+        </w:rPr>
+        <w:t>парабо</w:t>
+      </w:r>
+      <w:r>
+        <w:rPr>
+          <w:b/>
+          <w:bCs/>
+          <w:iCs/>
+        </w:rPr>
+        <w:t>лического типа</w:t>
+      </w:r>
+    </w:p>
+    <w:p>
+      <w:pPr>
+        <w:pStyle w:val="a3"/>
+        <w:ind w:left="1440"/>
+        <w:rPr>
+          <w:b/>
+          <w:bCs/>
+          <w:iCs/>
         </w:rPr>
       </w:pPr>
     </w:p>
@@ -973,6 +4720,205 @@
 <file path=word/numbering.xml><?xml version="1.0" encoding="utf-8"?>
 <w:numbering xmlns:wpc="http://schemas.microsoft.com/office/word/2010/wordprocessingCanvas" xmlns:cx="http://schemas.microsoft.com/office/drawing/2014/chartex" xmlns:cx1="http://schemas.microsoft.com/office/drawing/2015/9/8/chartex" xmlns:cx2="http://schemas.microsoft.com/office/drawing/2015/10/21/chartex" xmlns:cx3="http://schemas.microsoft.com/office/drawing/2016/5/9/chartex" xmlns:cx4="http://schemas.microsoft.com/office/drawing/2016/5/10/chartex" xmlns:cx5="http://schemas.microsoft.com/office/drawing/2016/5/11/chartex" xmlns:cx6="http://schemas.microsoft.com/office/drawing/2016/5/12/chartex" xmlns:cx7="http://schemas.microsoft.com/office/drawing/2016/5/13/chartex" xmlns:cx8="http://schemas.microsoft.com/office/drawing/2016/5/14/chartex" xmlns:mc="http://schemas.openxmlformats.org/markup-compatibility/2006" xmlns:aink="http://schemas.microsoft.com/office/drawing/2016/ink" xmlns:am3d="http://schemas.microsoft.com/office/drawing/2017/model3d" xmlns:o="urn:schemas-microsoft-com:office:office" xmlns:oel="http://schemas.microsoft.com/office/2019/extlst" xmlns:r="http://schemas.openxmlformats.org/officeDocument/2006/relationships" xmlns:m="http://schemas.openxmlformats.org/officeDocument/2006/math" xmlns:v="urn:schemas-microsoft-com:vml" xmlns:wp14="http://schemas.microsoft.com/office/word/2010/wordprocessingDrawing" xmlns:wp="http://schemas.openxmlformats.org/drawingml/2006/wordprocessingDrawing" xmlns:w10="urn:schemas-microsoft-com:office:word" xmlns:w="http://schemas.openxmlformats.org/wordprocessingml/2006/main" xmlns:w14="http://schemas.microsoft.com/office/word/2010/wordml" xmlns:w15="http://schemas.microsoft.com/office/word/2012/wordml" xmlns:w16cex="http://schemas.microsoft.com/office/word/2018/wordml/cex" xmlns:w16cid="http://schemas.microsoft.com/office/word/2016/wordml/cid" xmlns:w16="http://schemas.microsoft.com/office/word/2018/wordml" xmlns:w16sdtdh="http://schemas.microsoft.com/office/word/2020/wordml/sdtdatahash" xmlns:w16se="http://schemas.microsoft.com/office/word/2015/wordml/symex" xmlns:wpg="http://schemas.microsoft.com/office/word/2010/wordprocessingGroup" xmlns:wpi="http://schemas.microsoft.com/office/word/2010/wordprocessingInk" xmlns:wne="http://schemas.microsoft.com/office/word/2006/wordml" xmlns:wps="http://schemas.microsoft.com/office/word/2010/wordprocessingShape" mc:Ignorable="w14 w15 w16se w16cid w16 w16cex w16sdtdh wp14">
   <w:abstractNum w:abstractNumId="0" w15:restartNumberingAfterBreak="0">
+    <w:nsid w:val="3B532F8F"/>
+    <w:multiLevelType w:val="hybridMultilevel"/>
+    <w:tmpl w:val="57ACC044"/>
+    <w:lvl w:ilvl="0" w:tplc="0419000F">
+      <w:start w:val="1"/>
+      <w:numFmt w:val="decimal"/>
+      <w:lvlText w:val="%1."/>
+      <w:lvlJc w:val="left"/>
+      <w:pPr>
+        <w:ind w:left="1440" w:hanging="360"/>
+      </w:pPr>
+    </w:lvl>
+    <w:lvl w:ilvl="1" w:tplc="04190019" w:tentative="1">
+      <w:start w:val="1"/>
+      <w:numFmt w:val="lowerLetter"/>
+      <w:lvlText w:val="%2."/>
+      <w:lvlJc w:val="left"/>
+      <w:pPr>
+        <w:ind w:left="2160" w:hanging="360"/>
+      </w:pPr>
+    </w:lvl>
+    <w:lvl w:ilvl="2" w:tplc="0419001B" w:tentative="1">
+      <w:start w:val="1"/>
+      <w:numFmt w:val="lowerRoman"/>
+      <w:lvlText w:val="%3."/>
+      <w:lvlJc w:val="right"/>
+      <w:pPr>
+        <w:ind w:left="2880" w:hanging="180"/>
+      </w:pPr>
+    </w:lvl>
+    <w:lvl w:ilvl="3" w:tplc="0419000F" w:tentative="1">
+      <w:start w:val="1"/>
+      <w:numFmt w:val="decimal"/>
+      <w:lvlText w:val="%4."/>
+      <w:lvlJc w:val="left"/>
+      <w:pPr>
+        <w:ind w:left="3600" w:hanging="360"/>
+      </w:pPr>
+    </w:lvl>
+    <w:lvl w:ilvl="4" w:tplc="04190019" w:tentative="1">
+      <w:start w:val="1"/>
+      <w:numFmt w:val="lowerLetter"/>
+      <w:lvlText w:val="%5."/>
+      <w:lvlJc w:val="left"/>
+      <w:pPr>
+        <w:ind w:left="4320" w:hanging="360"/>
+      </w:pPr>
+    </w:lvl>
+    <w:lvl w:ilvl="5" w:tplc="0419001B" w:tentative="1">
+      <w:start w:val="1"/>
+      <w:numFmt w:val="lowerRoman"/>
+      <w:lvlText w:val="%6."/>
+      <w:lvlJc w:val="right"/>
+      <w:pPr>
+        <w:ind w:left="5040" w:hanging="180"/>
+      </w:pPr>
+    </w:lvl>
+    <w:lvl w:ilvl="6" w:tplc="0419000F" w:tentative="1">
+      <w:start w:val="1"/>
+      <w:numFmt w:val="decimal"/>
+      <w:lvlText w:val="%7."/>
+      <w:lvlJc w:val="left"/>
+      <w:pPr>
+        <w:ind w:left="5760" w:hanging="360"/>
+      </w:pPr>
+    </w:lvl>
+    <w:lvl w:ilvl="7" w:tplc="04190019" w:tentative="1">
+      <w:start w:val="1"/>
+      <w:numFmt w:val="lowerLetter"/>
+      <w:lvlText w:val="%8."/>
+      <w:lvlJc w:val="left"/>
+      <w:pPr>
+        <w:ind w:left="6480" w:hanging="360"/>
+      </w:pPr>
+    </w:lvl>
+    <w:lvl w:ilvl="8" w:tplc="0419001B" w:tentative="1">
+      <w:start w:val="1"/>
+      <w:numFmt w:val="lowerRoman"/>
+      <w:lvlText w:val="%9."/>
+      <w:lvlJc w:val="right"/>
+      <w:pPr>
+        <w:ind w:left="7200" w:hanging="180"/>
+      </w:pPr>
+    </w:lvl>
+  </w:abstractNum>
+  <w:abstractNum w:abstractNumId="1" w15:restartNumberingAfterBreak="0">
+    <w:nsid w:val="53232E60"/>
+    <w:multiLevelType w:val="hybridMultilevel"/>
+    <w:tmpl w:val="9E0828F8"/>
+    <w:lvl w:ilvl="0" w:tplc="04190001">
+      <w:start w:val="1"/>
+      <w:numFmt w:val="bullet"/>
+      <w:lvlText w:val=""/>
+      <w:lvlJc w:val="left"/>
+      <w:pPr>
+        <w:ind w:left="720" w:hanging="360"/>
+      </w:pPr>
+      <w:rPr>
+        <w:rFonts w:ascii="Symbol" w:hAnsi="Symbol" w:hint="default"/>
+      </w:rPr>
+    </w:lvl>
+    <w:lvl w:ilvl="1" w:tplc="04190003" w:tentative="1">
+      <w:start w:val="1"/>
+      <w:numFmt w:val="bullet"/>
+      <w:lvlText w:val="o"/>
+      <w:lvlJc w:val="left"/>
+      <w:pPr>
+        <w:ind w:left="1440" w:hanging="360"/>
+      </w:pPr>
+      <w:rPr>
+        <w:rFonts w:ascii="Courier New" w:hAnsi="Courier New" w:hint="default"/>
+      </w:rPr>
+    </w:lvl>
+    <w:lvl w:ilvl="2" w:tplc="04190005" w:tentative="1">
+      <w:start w:val="1"/>
+      <w:numFmt w:val="bullet"/>
+      <w:lvlText w:val=""/>
+      <w:lvlJc w:val="left"/>
+      <w:pPr>
+        <w:ind w:left="2160" w:hanging="360"/>
+      </w:pPr>
+      <w:rPr>
+        <w:rFonts w:ascii="Wingdings" w:hAnsi="Wingdings" w:hint="default"/>
+      </w:rPr>
+    </w:lvl>
+    <w:lvl w:ilvl="3" w:tplc="04190001" w:tentative="1">
+      <w:start w:val="1"/>
+      <w:numFmt w:val="bullet"/>
+      <w:lvlText w:val=""/>
+      <w:lvlJc w:val="left"/>
+      <w:pPr>
+        <w:ind w:left="2880" w:hanging="360"/>
+      </w:pPr>
+      <w:rPr>
+        <w:rFonts w:ascii="Symbol" w:hAnsi="Symbol" w:hint="default"/>
+      </w:rPr>
+    </w:lvl>
+    <w:lvl w:ilvl="4" w:tplc="04190003" w:tentative="1">
+      <w:start w:val="1"/>
+      <w:numFmt w:val="bullet"/>
+      <w:lvlText w:val="o"/>
+      <w:lvlJc w:val="left"/>
+      <w:pPr>
+        <w:ind w:left="3600" w:hanging="360"/>
+      </w:pPr>
+      <w:rPr>
+        <w:rFonts w:ascii="Courier New" w:hAnsi="Courier New" w:hint="default"/>
+      </w:rPr>
+    </w:lvl>
+    <w:lvl w:ilvl="5" w:tplc="04190005" w:tentative="1">
+      <w:start w:val="1"/>
+      <w:numFmt w:val="bullet"/>
+      <w:lvlText w:val=""/>
+      <w:lvlJc w:val="left"/>
+      <w:pPr>
+        <w:ind w:left="4320" w:hanging="360"/>
+      </w:pPr>
+      <w:rPr>
+        <w:rFonts w:ascii="Wingdings" w:hAnsi="Wingdings" w:hint="default"/>
+      </w:rPr>
+    </w:lvl>
+    <w:lvl w:ilvl="6" w:tplc="04190001" w:tentative="1">
+      <w:start w:val="1"/>
+      <w:numFmt w:val="bullet"/>
+      <w:lvlText w:val=""/>
+      <w:lvlJc w:val="left"/>
+      <w:pPr>
+        <w:ind w:left="5040" w:hanging="360"/>
+      </w:pPr>
+      <w:rPr>
+        <w:rFonts w:ascii="Symbol" w:hAnsi="Symbol" w:hint="default"/>
+      </w:rPr>
+    </w:lvl>
+    <w:lvl w:ilvl="7" w:tplc="04190003" w:tentative="1">
+      <w:start w:val="1"/>
+      <w:numFmt w:val="bullet"/>
+      <w:lvlText w:val="o"/>
+      <w:lvlJc w:val="left"/>
+      <w:pPr>
+        <w:ind w:left="5760" w:hanging="360"/>
+      </w:pPr>
+      <w:rPr>
+        <w:rFonts w:ascii="Courier New" w:hAnsi="Courier New" w:hint="default"/>
+      </w:rPr>
+    </w:lvl>
+    <w:lvl w:ilvl="8" w:tplc="04190005" w:tentative="1">
+      <w:start w:val="1"/>
+      <w:numFmt w:val="bullet"/>
+      <w:lvlText w:val=""/>
+      <w:lvlJc w:val="left"/>
+      <w:pPr>
+        <w:ind w:left="6480" w:hanging="360"/>
+      </w:pPr>
+      <w:rPr>
+        <w:rFonts w:ascii="Wingdings" w:hAnsi="Wingdings" w:hint="default"/>
+      </w:rPr>
+    </w:lvl>
+  </w:abstractNum>
+  <w:abstractNum w:abstractNumId="2" w15:restartNumberingAfterBreak="0">
     <w:nsid w:val="6F9B607B"/>
     <w:multiLevelType w:val="hybridMultilevel"/>
     <w:tmpl w:val="7A7667A6"/>
@@ -1062,6 +5008,12 @@
     </w:lvl>
   </w:abstractNum>
   <w:num w:numId="1" w16cid:durableId="92098306">
+    <w:abstractNumId w:val="2"/>
+  </w:num>
+  <w:num w:numId="2" w16cid:durableId="1877768405">
+    <w:abstractNumId w:val="1"/>
+  </w:num>
+  <w:num w:numId="3" w16cid:durableId="1764567807">
     <w:abstractNumId w:val="0"/>
   </w:num>
 </w:numbering>

</xml_diff>